<commit_message>
Update to sprint and release plan
</commit_message>
<xml_diff>
--- a/Release 1 and Sprint Plan 1 & 2.docx
+++ b/Release 1 and Sprint Plan 1 & 2.docx
@@ -1,6 +1,6 @@
 
 <file path=word/document.xml><?xml version="1.0" encoding="utf-8"?>
-<w:document xmlns:wpc="http://schemas.microsoft.com/office/word/2010/wordprocessingCanvas" xmlns:cx="http://schemas.microsoft.com/office/drawing/2014/chartex" xmlns:cx1="http://schemas.microsoft.com/office/drawing/2015/9/8/chartex" xmlns:mc="http://schemas.openxmlformats.org/markup-compatibility/2006" xmlns:o="urn:schemas-microsoft-com:office:office" xmlns:r="http://schemas.openxmlformats.org/officeDocument/2006/relationships" xmlns:m="http://schemas.openxmlformats.org/officeDocument/2006/math" xmlns:v="urn:schemas-microsoft-com:vml" xmlns:wp14="http://schemas.microsoft.com/office/word/2010/wordprocessingDrawing" xmlns:wp="http://schemas.openxmlformats.org/drawingml/2006/wordprocessingDrawing" xmlns:w10="urn:schemas-microsoft-com:office:word" xmlns:w="http://schemas.openxmlformats.org/wordprocessingml/2006/main" xmlns:w14="http://schemas.microsoft.com/office/word/2010/wordml" xmlns:w15="http://schemas.microsoft.com/office/word/2012/wordml" xmlns:w16se="http://schemas.microsoft.com/office/word/2015/wordml/symex" xmlns:wpg="http://schemas.microsoft.com/office/word/2010/wordprocessingGroup" xmlns:wpi="http://schemas.microsoft.com/office/word/2010/wordprocessingInk" xmlns:wne="http://schemas.microsoft.com/office/word/2006/wordml" xmlns:wps="http://schemas.microsoft.com/office/word/2010/wordprocessingShape" mc:Ignorable="w14 w15 w16se wp14">
+<w:document xmlns:wpc="http://schemas.microsoft.com/office/word/2010/wordprocessingCanvas" xmlns:cx="http://schemas.microsoft.com/office/drawing/2014/chartex" xmlns:cx1="http://schemas.microsoft.com/office/drawing/2015/9/8/chartex" xmlns:cx2="http://schemas.microsoft.com/office/drawing/2015/10/21/chartex" xmlns:cx3="http://schemas.microsoft.com/office/drawing/2016/5/9/chartex" xmlns:cx4="http://schemas.microsoft.com/office/drawing/2016/5/10/chartex" xmlns:cx5="http://schemas.microsoft.com/office/drawing/2016/5/11/chartex" xmlns:cx6="http://schemas.microsoft.com/office/drawing/2016/5/12/chartex" xmlns:cx7="http://schemas.microsoft.com/office/drawing/2016/5/13/chartex" xmlns:cx8="http://schemas.microsoft.com/office/drawing/2016/5/14/chartex" xmlns:mc="http://schemas.openxmlformats.org/markup-compatibility/2006" xmlns:aink="http://schemas.microsoft.com/office/drawing/2016/ink" xmlns:am3d="http://schemas.microsoft.com/office/drawing/2017/model3d" xmlns:o="urn:schemas-microsoft-com:office:office" xmlns:r="http://schemas.openxmlformats.org/officeDocument/2006/relationships" xmlns:m="http://schemas.openxmlformats.org/officeDocument/2006/math" xmlns:v="urn:schemas-microsoft-com:vml" xmlns:wp14="http://schemas.microsoft.com/office/word/2010/wordprocessingDrawing" xmlns:wp="http://schemas.openxmlformats.org/drawingml/2006/wordprocessingDrawing" xmlns:w10="urn:schemas-microsoft-com:office:word" xmlns:w="http://schemas.openxmlformats.org/wordprocessingml/2006/main" xmlns:w14="http://schemas.microsoft.com/office/word/2010/wordml" xmlns:w15="http://schemas.microsoft.com/office/word/2012/wordml" xmlns:w16cid="http://schemas.microsoft.com/office/word/2016/wordml/cid" xmlns:w16se="http://schemas.microsoft.com/office/word/2015/wordml/symex" xmlns:wpg="http://schemas.microsoft.com/office/word/2010/wordprocessingGroup" xmlns:wpi="http://schemas.microsoft.com/office/word/2010/wordprocessingInk" xmlns:wne="http://schemas.microsoft.com/office/word/2006/wordml" xmlns:wps="http://schemas.microsoft.com/office/word/2010/wordprocessingShape" mc:Ignorable="w14 w15 w16se w16cid wp14">
   <w:body>
     <w:p>
       <w:pPr>
@@ -307,7 +307,13 @@
         <w:rPr>
           <w:sz w:val="24"/>
         </w:rPr>
-        <w:t xml:space="preserve"> 1.0</w:t>
+        <w:t xml:space="preserve"> 1.</w:t>
+      </w:r>
+      <w:r>
+        <w:rPr>
+          <w:sz w:val="24"/>
+        </w:rPr>
+        <w:t>2</w:t>
       </w:r>
     </w:p>
     <w:p>
@@ -327,15 +333,39 @@
         <w:rPr>
           <w:sz w:val="24"/>
         </w:rPr>
-        <w:t xml:space="preserve"> 21/03/2018</w:t>
+        <w:t xml:space="preserve"> </w:t>
       </w:r>
+      <w:r>
+        <w:rPr>
+          <w:sz w:val="24"/>
+        </w:rPr>
+        <w:t>15</w:t>
+      </w:r>
+      <w:r>
+        <w:rPr>
+          <w:sz w:val="24"/>
+        </w:rPr>
+        <w:t>/0</w:t>
+      </w:r>
+      <w:r>
+        <w:rPr>
+          <w:sz w:val="24"/>
+        </w:rPr>
+        <w:t>5</w:t>
+      </w:r>
+      <w:r>
+        <w:rPr>
+          <w:sz w:val="24"/>
+        </w:rPr>
+        <w:t>/2018</w:t>
+      </w:r>
+      <w:bookmarkStart w:id="0" w:name="_GoBack"/>
+      <w:bookmarkEnd w:id="0"/>
     </w:p>
     <w:p>
       <w:r>
         <w:br w:type="page"/>
       </w:r>
-      <w:bookmarkStart w:id="0" w:name="_GoBack"/>
-      <w:bookmarkEnd w:id="0"/>
     </w:p>
     <w:p>
       <w:pPr>
@@ -2315,7 +2345,6 @@
         <w:tab/>
         <w:t>Total Story Points</w:t>
       </w:r>
-      <w:proofErr w:type="gramStart"/>
       <w:r>
         <w:rPr>
           <w:sz w:val="24"/>
@@ -2328,7 +2357,6 @@
         </w:rPr>
         <w:t>52</w:t>
       </w:r>
-      <w:proofErr w:type="gramEnd"/>
     </w:p>
     <w:p>
       <w:pPr>
@@ -4374,6 +4402,7 @@
         </w:tc>
       </w:tr>
     </w:tbl>
+    <w:bookmarkStart w:id="10" w:name="_Toc509425803"/>
     <w:p>
       <w:pPr>
         <w:pStyle w:val="Heading2"/>
@@ -4382,7 +4411,6 @@
           <w:b w:val="0"/>
         </w:rPr>
       </w:pPr>
-      <w:bookmarkStart w:id="10" w:name="_Toc509425803"/>
       <w:r>
         <w:rPr>
           <w:b w:val="0"/>
@@ -4668,7 +4696,13 @@
         <w:rPr>
           <w:sz w:val="24"/>
         </w:rPr>
-        <w:t>26</w:t>
+        <w:t>2</w:t>
+      </w:r>
+      <w:r>
+        <w:rPr>
+          <w:sz w:val="24"/>
+        </w:rPr>
+        <w:t>1</w:t>
       </w:r>
       <w:r>
         <w:rPr>
@@ -4681,7 +4715,7 @@
         <w:rPr>
           <w:sz w:val="24"/>
         </w:rPr>
-        <w:t>44</w:t>
+        <w:t>160</w:t>
       </w:r>
     </w:p>
     <w:p>
@@ -4828,8 +4862,12 @@
           </w:tcPr>
           <w:p>
             <w:pPr>
-              <w:cnfStyle w:val="000000100000" w:firstRow="0" w:lastRow="0" w:firstColumn="0" w:lastColumn="0" w:oddVBand="0" w:evenVBand="0" w:oddHBand="1" w:evenHBand="0" w:firstRowFirstColumn="0" w:firstRowLastColumn="0" w:lastRowFirstColumn="0" w:lastRowLastColumn="0"/>
-            </w:pPr>
+              <w:jc w:val="center"/>
+              <w:cnfStyle w:val="000000100000" w:firstRow="0" w:lastRow="0" w:firstColumn="0" w:lastColumn="0" w:oddVBand="0" w:evenVBand="0" w:oddHBand="1" w:evenHBand="0" w:firstRowFirstColumn="0" w:firstRowLastColumn="0" w:lastRowFirstColumn="0" w:lastRowLastColumn="0"/>
+            </w:pPr>
+            <w:r>
+              <w:t>4</w:t>
+            </w:r>
           </w:p>
         </w:tc>
       </w:tr>
@@ -4874,8 +4912,12 @@
           </w:tcPr>
           <w:p>
             <w:pPr>
-              <w:cnfStyle w:val="000000000000" w:firstRow="0" w:lastRow="0" w:firstColumn="0" w:lastColumn="0" w:oddVBand="0" w:evenVBand="0" w:oddHBand="0" w:evenHBand="0" w:firstRowFirstColumn="0" w:firstRowLastColumn="0" w:lastRowFirstColumn="0" w:lastRowLastColumn="0"/>
-            </w:pPr>
+              <w:jc w:val="center"/>
+              <w:cnfStyle w:val="000000000000" w:firstRow="0" w:lastRow="0" w:firstColumn="0" w:lastColumn="0" w:oddVBand="0" w:evenVBand="0" w:oddHBand="0" w:evenHBand="0" w:firstRowFirstColumn="0" w:firstRowLastColumn="0" w:lastRowFirstColumn="0" w:lastRowLastColumn="0"/>
+            </w:pPr>
+            <w:r>
+              <w:t>5</w:t>
+            </w:r>
           </w:p>
         </w:tc>
       </w:tr>
@@ -4923,8 +4965,12 @@
           </w:tcPr>
           <w:p>
             <w:pPr>
-              <w:cnfStyle w:val="000000100000" w:firstRow="0" w:lastRow="0" w:firstColumn="0" w:lastColumn="0" w:oddVBand="0" w:evenVBand="0" w:oddHBand="1" w:evenHBand="0" w:firstRowFirstColumn="0" w:firstRowLastColumn="0" w:lastRowFirstColumn="0" w:lastRowLastColumn="0"/>
-            </w:pPr>
+              <w:jc w:val="center"/>
+              <w:cnfStyle w:val="000000100000" w:firstRow="0" w:lastRow="0" w:firstColumn="0" w:lastColumn="0" w:oddVBand="0" w:evenVBand="0" w:oddHBand="1" w:evenHBand="0" w:firstRowFirstColumn="0" w:firstRowLastColumn="0" w:lastRowFirstColumn="0" w:lastRowLastColumn="0"/>
+            </w:pPr>
+            <w:r>
+              <w:t>5</w:t>
+            </w:r>
           </w:p>
         </w:tc>
       </w:tr>
@@ -4969,8 +5015,12 @@
           </w:tcPr>
           <w:p>
             <w:pPr>
-              <w:cnfStyle w:val="000000000000" w:firstRow="0" w:lastRow="0" w:firstColumn="0" w:lastColumn="0" w:oddVBand="0" w:evenVBand="0" w:oddHBand="0" w:evenHBand="0" w:firstRowFirstColumn="0" w:firstRowLastColumn="0" w:lastRowFirstColumn="0" w:lastRowLastColumn="0"/>
-            </w:pPr>
+              <w:jc w:val="center"/>
+              <w:cnfStyle w:val="000000000000" w:firstRow="0" w:lastRow="0" w:firstColumn="0" w:lastColumn="0" w:oddVBand="0" w:evenVBand="0" w:oddHBand="0" w:evenHBand="0" w:firstRowFirstColumn="0" w:firstRowLastColumn="0" w:lastRowFirstColumn="0" w:lastRowLastColumn="0"/>
+            </w:pPr>
+            <w:r>
+              <w:t>3</w:t>
+            </w:r>
           </w:p>
         </w:tc>
       </w:tr>
@@ -5018,8 +5068,12 @@
           </w:tcPr>
           <w:p>
             <w:pPr>
-              <w:cnfStyle w:val="000000100000" w:firstRow="0" w:lastRow="0" w:firstColumn="0" w:lastColumn="0" w:oddVBand="0" w:evenVBand="0" w:oddHBand="1" w:evenHBand="0" w:firstRowFirstColumn="0" w:firstRowLastColumn="0" w:lastRowFirstColumn="0" w:lastRowLastColumn="0"/>
-            </w:pPr>
+              <w:jc w:val="center"/>
+              <w:cnfStyle w:val="000000100000" w:firstRow="0" w:lastRow="0" w:firstColumn="0" w:lastColumn="0" w:oddVBand="0" w:evenVBand="0" w:oddHBand="1" w:evenHBand="0" w:firstRowFirstColumn="0" w:firstRowLastColumn="0" w:lastRowFirstColumn="0" w:lastRowLastColumn="0"/>
+            </w:pPr>
+            <w:r>
+              <w:t>3</w:t>
+            </w:r>
           </w:p>
         </w:tc>
       </w:tr>
@@ -5073,8 +5127,12 @@
           </w:tcPr>
           <w:p>
             <w:pPr>
-              <w:cnfStyle w:val="000000000000" w:firstRow="0" w:lastRow="0" w:firstColumn="0" w:lastColumn="0" w:oddVBand="0" w:evenVBand="0" w:oddHBand="0" w:evenHBand="0" w:firstRowFirstColumn="0" w:firstRowLastColumn="0" w:lastRowFirstColumn="0" w:lastRowLastColumn="0"/>
-            </w:pPr>
+              <w:jc w:val="center"/>
+              <w:cnfStyle w:val="000000000000" w:firstRow="0" w:lastRow="0" w:firstColumn="0" w:lastColumn="0" w:oddVBand="0" w:evenVBand="0" w:oddHBand="0" w:evenHBand="0" w:firstRowFirstColumn="0" w:firstRowLastColumn="0" w:lastRowFirstColumn="0" w:lastRowLastColumn="0"/>
+            </w:pPr>
+            <w:r>
+              <w:t>20</w:t>
+            </w:r>
           </w:p>
         </w:tc>
       </w:tr>
@@ -5213,8 +5271,12 @@
           </w:tcPr>
           <w:p>
             <w:pPr>
-              <w:cnfStyle w:val="000000100000" w:firstRow="0" w:lastRow="0" w:firstColumn="0" w:lastColumn="0" w:oddVBand="0" w:evenVBand="0" w:oddHBand="1" w:evenHBand="0" w:firstRowFirstColumn="0" w:firstRowLastColumn="0" w:lastRowFirstColumn="0" w:lastRowLastColumn="0"/>
-            </w:pPr>
+              <w:jc w:val="center"/>
+              <w:cnfStyle w:val="000000100000" w:firstRow="0" w:lastRow="0" w:firstColumn="0" w:lastColumn="0" w:oddVBand="0" w:evenVBand="0" w:oddHBand="1" w:evenHBand="0" w:firstRowFirstColumn="0" w:firstRowLastColumn="0" w:lastRowFirstColumn="0" w:lastRowLastColumn="0"/>
+            </w:pPr>
+            <w:r>
+              <w:t>5</w:t>
+            </w:r>
           </w:p>
         </w:tc>
       </w:tr>
@@ -5265,8 +5327,12 @@
           </w:tcPr>
           <w:p>
             <w:pPr>
-              <w:cnfStyle w:val="000000000000" w:firstRow="0" w:lastRow="0" w:firstColumn="0" w:lastColumn="0" w:oddVBand="0" w:evenVBand="0" w:oddHBand="0" w:evenHBand="0" w:firstRowFirstColumn="0" w:firstRowLastColumn="0" w:lastRowFirstColumn="0" w:lastRowLastColumn="0"/>
-            </w:pPr>
+              <w:jc w:val="center"/>
+              <w:cnfStyle w:val="000000000000" w:firstRow="0" w:lastRow="0" w:firstColumn="0" w:lastColumn="0" w:oddVBand="0" w:evenVBand="0" w:oddHBand="0" w:evenHBand="0" w:firstRowFirstColumn="0" w:firstRowLastColumn="0" w:lastRowFirstColumn="0" w:lastRowLastColumn="0"/>
+            </w:pPr>
+            <w:r>
+              <w:t>7</w:t>
+            </w:r>
           </w:p>
         </w:tc>
       </w:tr>
@@ -5314,8 +5380,12 @@
           </w:tcPr>
           <w:p>
             <w:pPr>
-              <w:cnfStyle w:val="000000100000" w:firstRow="0" w:lastRow="0" w:firstColumn="0" w:lastColumn="0" w:oddVBand="0" w:evenVBand="0" w:oddHBand="1" w:evenHBand="0" w:firstRowFirstColumn="0" w:firstRowLastColumn="0" w:lastRowFirstColumn="0" w:lastRowLastColumn="0"/>
-            </w:pPr>
+              <w:jc w:val="center"/>
+              <w:cnfStyle w:val="000000100000" w:firstRow="0" w:lastRow="0" w:firstColumn="0" w:lastColumn="0" w:oddVBand="0" w:evenVBand="0" w:oddHBand="1" w:evenHBand="0" w:firstRowFirstColumn="0" w:firstRowLastColumn="0" w:lastRowFirstColumn="0" w:lastRowLastColumn="0"/>
+            </w:pPr>
+            <w:r>
+              <w:t>9</w:t>
+            </w:r>
           </w:p>
         </w:tc>
       </w:tr>
@@ -5369,8 +5439,12 @@
           </w:tcPr>
           <w:p>
             <w:pPr>
-              <w:cnfStyle w:val="000000000000" w:firstRow="0" w:lastRow="0" w:firstColumn="0" w:lastColumn="0" w:oddVBand="0" w:evenVBand="0" w:oddHBand="0" w:evenHBand="0" w:firstRowFirstColumn="0" w:firstRowLastColumn="0" w:lastRowFirstColumn="0" w:lastRowLastColumn="0"/>
-            </w:pPr>
+              <w:jc w:val="center"/>
+              <w:cnfStyle w:val="000000000000" w:firstRow="0" w:lastRow="0" w:firstColumn="0" w:lastColumn="0" w:oddVBand="0" w:evenVBand="0" w:oddHBand="0" w:evenHBand="0" w:firstRowFirstColumn="0" w:firstRowLastColumn="0" w:lastRowFirstColumn="0" w:lastRowLastColumn="0"/>
+            </w:pPr>
+            <w:r>
+              <w:t>11</w:t>
+            </w:r>
           </w:p>
         </w:tc>
       </w:tr>
@@ -5418,8 +5492,12 @@
           </w:tcPr>
           <w:p>
             <w:pPr>
-              <w:cnfStyle w:val="000000100000" w:firstRow="0" w:lastRow="0" w:firstColumn="0" w:lastColumn="0" w:oddVBand="0" w:evenVBand="0" w:oddHBand="1" w:evenHBand="0" w:firstRowFirstColumn="0" w:firstRowLastColumn="0" w:lastRowFirstColumn="0" w:lastRowLastColumn="0"/>
-            </w:pPr>
+              <w:jc w:val="center"/>
+              <w:cnfStyle w:val="000000100000" w:firstRow="0" w:lastRow="0" w:firstColumn="0" w:lastColumn="0" w:oddVBand="0" w:evenVBand="0" w:oddHBand="1" w:evenHBand="0" w:firstRowFirstColumn="0" w:firstRowLastColumn="0" w:lastRowFirstColumn="0" w:lastRowLastColumn="0"/>
+            </w:pPr>
+            <w:r>
+              <w:t>3</w:t>
+            </w:r>
           </w:p>
         </w:tc>
       </w:tr>
@@ -5464,8 +5542,12 @@
           </w:tcPr>
           <w:p>
             <w:pPr>
-              <w:cnfStyle w:val="000000000000" w:firstRow="0" w:lastRow="0" w:firstColumn="0" w:lastColumn="0" w:oddVBand="0" w:evenVBand="0" w:oddHBand="0" w:evenHBand="0" w:firstRowFirstColumn="0" w:firstRowLastColumn="0" w:lastRowFirstColumn="0" w:lastRowLastColumn="0"/>
-            </w:pPr>
+              <w:jc w:val="center"/>
+              <w:cnfStyle w:val="000000000000" w:firstRow="0" w:lastRow="0" w:firstColumn="0" w:lastColumn="0" w:oddVBand="0" w:evenVBand="0" w:oddHBand="0" w:evenHBand="0" w:firstRowFirstColumn="0" w:firstRowLastColumn="0" w:lastRowFirstColumn="0" w:lastRowLastColumn="0"/>
+            </w:pPr>
+            <w:r>
+              <w:t>2</w:t>
+            </w:r>
           </w:p>
         </w:tc>
       </w:tr>
@@ -5513,8 +5595,12 @@
           </w:tcPr>
           <w:p>
             <w:pPr>
-              <w:cnfStyle w:val="000000100000" w:firstRow="0" w:lastRow="0" w:firstColumn="0" w:lastColumn="0" w:oddVBand="0" w:evenVBand="0" w:oddHBand="1" w:evenHBand="0" w:firstRowFirstColumn="0" w:firstRowLastColumn="0" w:lastRowFirstColumn="0" w:lastRowLastColumn="0"/>
-            </w:pPr>
+              <w:jc w:val="center"/>
+              <w:cnfStyle w:val="000000100000" w:firstRow="0" w:lastRow="0" w:firstColumn="0" w:lastColumn="0" w:oddVBand="0" w:evenVBand="0" w:oddHBand="1" w:evenHBand="0" w:firstRowFirstColumn="0" w:firstRowLastColumn="0" w:lastRowFirstColumn="0" w:lastRowLastColumn="0"/>
+            </w:pPr>
+            <w:r>
+              <w:t>4</w:t>
+            </w:r>
           </w:p>
         </w:tc>
       </w:tr>
@@ -5559,8 +5645,12 @@
           </w:tcPr>
           <w:p>
             <w:pPr>
-              <w:cnfStyle w:val="000000000000" w:firstRow="0" w:lastRow="0" w:firstColumn="0" w:lastColumn="0" w:oddVBand="0" w:evenVBand="0" w:oddHBand="0" w:evenHBand="0" w:firstRowFirstColumn="0" w:firstRowLastColumn="0" w:lastRowFirstColumn="0" w:lastRowLastColumn="0"/>
-            </w:pPr>
+              <w:jc w:val="center"/>
+              <w:cnfStyle w:val="000000000000" w:firstRow="0" w:lastRow="0" w:firstColumn="0" w:lastColumn="0" w:oddVBand="0" w:evenVBand="0" w:oddHBand="0" w:evenHBand="0" w:firstRowFirstColumn="0" w:firstRowLastColumn="0" w:lastRowFirstColumn="0" w:lastRowLastColumn="0"/>
+            </w:pPr>
+            <w:r>
+              <w:t>7</w:t>
+            </w:r>
           </w:p>
         </w:tc>
       </w:tr>
@@ -5611,8 +5701,12 @@
           </w:tcPr>
           <w:p>
             <w:pPr>
-              <w:cnfStyle w:val="000000100000" w:firstRow="0" w:lastRow="0" w:firstColumn="0" w:lastColumn="0" w:oddVBand="0" w:evenVBand="0" w:oddHBand="1" w:evenHBand="0" w:firstRowFirstColumn="0" w:firstRowLastColumn="0" w:lastRowFirstColumn="0" w:lastRowLastColumn="0"/>
-            </w:pPr>
+              <w:jc w:val="center"/>
+              <w:cnfStyle w:val="000000100000" w:firstRow="0" w:lastRow="0" w:firstColumn="0" w:lastColumn="0" w:oddVBand="0" w:evenVBand="0" w:oddHBand="1" w:evenHBand="0" w:firstRowFirstColumn="0" w:firstRowLastColumn="0" w:lastRowFirstColumn="0" w:lastRowLastColumn="0"/>
+            </w:pPr>
+            <w:r>
+              <w:t>4</w:t>
+            </w:r>
           </w:p>
         </w:tc>
       </w:tr>
@@ -5669,8 +5763,12 @@
           </w:tcPr>
           <w:p>
             <w:pPr>
-              <w:cnfStyle w:val="000000000000" w:firstRow="0" w:lastRow="0" w:firstColumn="0" w:lastColumn="0" w:oddVBand="0" w:evenVBand="0" w:oddHBand="0" w:evenHBand="0" w:firstRowFirstColumn="0" w:firstRowLastColumn="0" w:lastRowFirstColumn="0" w:lastRowLastColumn="0"/>
-            </w:pPr>
+              <w:jc w:val="center"/>
+              <w:cnfStyle w:val="000000000000" w:firstRow="0" w:lastRow="0" w:firstColumn="0" w:lastColumn="0" w:oddVBand="0" w:evenVBand="0" w:oddHBand="0" w:evenHBand="0" w:firstRowFirstColumn="0" w:firstRowLastColumn="0" w:lastRowFirstColumn="0" w:lastRowLastColumn="0"/>
+            </w:pPr>
+            <w:r>
+              <w:t>52</w:t>
+            </w:r>
           </w:p>
         </w:tc>
       </w:tr>
@@ -5806,8 +5904,12 @@
           </w:tcPr>
           <w:p>
             <w:pPr>
-              <w:cnfStyle w:val="000000100000" w:firstRow="0" w:lastRow="0" w:firstColumn="0" w:lastColumn="0" w:oddVBand="0" w:evenVBand="0" w:oddHBand="1" w:evenHBand="0" w:firstRowFirstColumn="0" w:firstRowLastColumn="0" w:lastRowFirstColumn="0" w:lastRowLastColumn="0"/>
-            </w:pPr>
+              <w:jc w:val="center"/>
+              <w:cnfStyle w:val="000000100000" w:firstRow="0" w:lastRow="0" w:firstColumn="0" w:lastColumn="0" w:oddVBand="0" w:evenVBand="0" w:oddHBand="1" w:evenHBand="0" w:firstRowFirstColumn="0" w:firstRowLastColumn="0" w:lastRowFirstColumn="0" w:lastRowLastColumn="0"/>
+            </w:pPr>
+            <w:r>
+              <w:t>5</w:t>
+            </w:r>
           </w:p>
         </w:tc>
       </w:tr>
@@ -5852,8 +5954,12 @@
           </w:tcPr>
           <w:p>
             <w:pPr>
-              <w:cnfStyle w:val="000000000000" w:firstRow="0" w:lastRow="0" w:firstColumn="0" w:lastColumn="0" w:oddVBand="0" w:evenVBand="0" w:oddHBand="0" w:evenHBand="0" w:firstRowFirstColumn="0" w:firstRowLastColumn="0" w:lastRowFirstColumn="0" w:lastRowLastColumn="0"/>
-            </w:pPr>
+              <w:jc w:val="center"/>
+              <w:cnfStyle w:val="000000000000" w:firstRow="0" w:lastRow="0" w:firstColumn="0" w:lastColumn="0" w:oddVBand="0" w:evenVBand="0" w:oddHBand="0" w:evenHBand="0" w:firstRowFirstColumn="0" w:firstRowLastColumn="0" w:lastRowFirstColumn="0" w:lastRowLastColumn="0"/>
+            </w:pPr>
+            <w:r>
+              <w:t>7</w:t>
+            </w:r>
           </w:p>
         </w:tc>
       </w:tr>
@@ -5901,8 +6007,12 @@
           </w:tcPr>
           <w:p>
             <w:pPr>
-              <w:cnfStyle w:val="000000100000" w:firstRow="0" w:lastRow="0" w:firstColumn="0" w:lastColumn="0" w:oddVBand="0" w:evenVBand="0" w:oddHBand="1" w:evenHBand="0" w:firstRowFirstColumn="0" w:firstRowLastColumn="0" w:lastRowFirstColumn="0" w:lastRowLastColumn="0"/>
-            </w:pPr>
+              <w:jc w:val="center"/>
+              <w:cnfStyle w:val="000000100000" w:firstRow="0" w:lastRow="0" w:firstColumn="0" w:lastColumn="0" w:oddVBand="0" w:evenVBand="0" w:oddHBand="1" w:evenHBand="0" w:firstRowFirstColumn="0" w:firstRowLastColumn="0" w:lastRowFirstColumn="0" w:lastRowLastColumn="0"/>
+            </w:pPr>
+            <w:r>
+              <w:t>10</w:t>
+            </w:r>
           </w:p>
         </w:tc>
       </w:tr>
@@ -5953,8 +6063,12 @@
           </w:tcPr>
           <w:p>
             <w:pPr>
-              <w:cnfStyle w:val="000000000000" w:firstRow="0" w:lastRow="0" w:firstColumn="0" w:lastColumn="0" w:oddVBand="0" w:evenVBand="0" w:oddHBand="0" w:evenHBand="0" w:firstRowFirstColumn="0" w:firstRowLastColumn="0" w:lastRowFirstColumn="0" w:lastRowLastColumn="0"/>
-            </w:pPr>
+              <w:jc w:val="center"/>
+              <w:cnfStyle w:val="000000000000" w:firstRow="0" w:lastRow="0" w:firstColumn="0" w:lastColumn="0" w:oddVBand="0" w:evenVBand="0" w:oddHBand="0" w:evenHBand="0" w:firstRowFirstColumn="0" w:firstRowLastColumn="0" w:lastRowFirstColumn="0" w:lastRowLastColumn="0"/>
+            </w:pPr>
+            <w:r>
+              <w:t>10</w:t>
+            </w:r>
           </w:p>
         </w:tc>
       </w:tr>
@@ -6008,8 +6122,12 @@
           </w:tcPr>
           <w:p>
             <w:pPr>
-              <w:cnfStyle w:val="000000100000" w:firstRow="0" w:lastRow="0" w:firstColumn="0" w:lastColumn="0" w:oddVBand="0" w:evenVBand="0" w:oddHBand="1" w:evenHBand="0" w:firstRowFirstColumn="0" w:firstRowLastColumn="0" w:lastRowFirstColumn="0" w:lastRowLastColumn="0"/>
-            </w:pPr>
+              <w:jc w:val="center"/>
+              <w:cnfStyle w:val="000000100000" w:firstRow="0" w:lastRow="0" w:firstColumn="0" w:lastColumn="0" w:oddVBand="0" w:evenVBand="0" w:oddHBand="1" w:evenHBand="0" w:firstRowFirstColumn="0" w:firstRowLastColumn="0" w:lastRowFirstColumn="0" w:lastRowLastColumn="0"/>
+            </w:pPr>
+            <w:r>
+              <w:t>2</w:t>
+            </w:r>
           </w:p>
         </w:tc>
       </w:tr>
@@ -6054,8 +6172,12 @@
           </w:tcPr>
           <w:p>
             <w:pPr>
-              <w:cnfStyle w:val="000000000000" w:firstRow="0" w:lastRow="0" w:firstColumn="0" w:lastColumn="0" w:oddVBand="0" w:evenVBand="0" w:oddHBand="0" w:evenHBand="0" w:firstRowFirstColumn="0" w:firstRowLastColumn="0" w:lastRowFirstColumn="0" w:lastRowLastColumn="0"/>
-            </w:pPr>
+              <w:jc w:val="center"/>
+              <w:cnfStyle w:val="000000000000" w:firstRow="0" w:lastRow="0" w:firstColumn="0" w:lastColumn="0" w:oddVBand="0" w:evenVBand="0" w:oddHBand="0" w:evenHBand="0" w:firstRowFirstColumn="0" w:firstRowLastColumn="0" w:lastRowFirstColumn="0" w:lastRowLastColumn="0"/>
+            </w:pPr>
+            <w:r>
+              <w:t>2</w:t>
+            </w:r>
           </w:p>
         </w:tc>
       </w:tr>
@@ -6103,8 +6225,12 @@
           </w:tcPr>
           <w:p>
             <w:pPr>
-              <w:cnfStyle w:val="000000100000" w:firstRow="0" w:lastRow="0" w:firstColumn="0" w:lastColumn="0" w:oddVBand="0" w:evenVBand="0" w:oddHBand="1" w:evenHBand="0" w:firstRowFirstColumn="0" w:firstRowLastColumn="0" w:lastRowFirstColumn="0" w:lastRowLastColumn="0"/>
-            </w:pPr>
+              <w:jc w:val="center"/>
+              <w:cnfStyle w:val="000000100000" w:firstRow="0" w:lastRow="0" w:firstColumn="0" w:lastColumn="0" w:oddVBand="0" w:evenVBand="0" w:oddHBand="1" w:evenHBand="0" w:firstRowFirstColumn="0" w:firstRowLastColumn="0" w:lastRowFirstColumn="0" w:lastRowLastColumn="0"/>
+            </w:pPr>
+            <w:r>
+              <w:t>4</w:t>
+            </w:r>
           </w:p>
         </w:tc>
       </w:tr>
@@ -6149,8 +6275,12 @@
           </w:tcPr>
           <w:p>
             <w:pPr>
-              <w:cnfStyle w:val="000000000000" w:firstRow="0" w:lastRow="0" w:firstColumn="0" w:lastColumn="0" w:oddVBand="0" w:evenVBand="0" w:oddHBand="0" w:evenHBand="0" w:firstRowFirstColumn="0" w:firstRowLastColumn="0" w:lastRowFirstColumn="0" w:lastRowLastColumn="0"/>
-            </w:pPr>
+              <w:jc w:val="center"/>
+              <w:cnfStyle w:val="000000000000" w:firstRow="0" w:lastRow="0" w:firstColumn="0" w:lastColumn="0" w:oddVBand="0" w:evenVBand="0" w:oddHBand="0" w:evenHBand="0" w:firstRowFirstColumn="0" w:firstRowLastColumn="0" w:lastRowFirstColumn="0" w:lastRowLastColumn="0"/>
+            </w:pPr>
+            <w:r>
+              <w:t>8</w:t>
+            </w:r>
           </w:p>
         </w:tc>
       </w:tr>
@@ -6198,8 +6328,12 @@
           </w:tcPr>
           <w:p>
             <w:pPr>
-              <w:cnfStyle w:val="000000100000" w:firstRow="0" w:lastRow="0" w:firstColumn="0" w:lastColumn="0" w:oddVBand="0" w:evenVBand="0" w:oddHBand="1" w:evenHBand="0" w:firstRowFirstColumn="0" w:firstRowLastColumn="0" w:lastRowFirstColumn="0" w:lastRowLastColumn="0"/>
-            </w:pPr>
+              <w:jc w:val="center"/>
+              <w:cnfStyle w:val="000000100000" w:firstRow="0" w:lastRow="0" w:firstColumn="0" w:lastColumn="0" w:oddVBand="0" w:evenVBand="0" w:oddHBand="1" w:evenHBand="0" w:firstRowFirstColumn="0" w:firstRowLastColumn="0" w:lastRowFirstColumn="0" w:lastRowLastColumn="0"/>
+            </w:pPr>
+            <w:r>
+              <w:t>3</w:t>
+            </w:r>
           </w:p>
         </w:tc>
       </w:tr>
@@ -6250,8 +6384,12 @@
           </w:tcPr>
           <w:p>
             <w:pPr>
-              <w:cnfStyle w:val="000000000000" w:firstRow="0" w:lastRow="0" w:firstColumn="0" w:lastColumn="0" w:oddVBand="0" w:evenVBand="0" w:oddHBand="0" w:evenHBand="0" w:firstRowFirstColumn="0" w:firstRowLastColumn="0" w:lastRowFirstColumn="0" w:lastRowLastColumn="0"/>
-            </w:pPr>
+              <w:jc w:val="center"/>
+              <w:cnfStyle w:val="000000000000" w:firstRow="0" w:lastRow="0" w:firstColumn="0" w:lastColumn="0" w:oddVBand="0" w:evenVBand="0" w:oddHBand="0" w:evenHBand="0" w:firstRowFirstColumn="0" w:firstRowLastColumn="0" w:lastRowFirstColumn="0" w:lastRowLastColumn="0"/>
+            </w:pPr>
+            <w:r>
+              <w:t>51</w:t>
+            </w:r>
           </w:p>
         </w:tc>
       </w:tr>
@@ -6379,8 +6517,12 @@
           </w:tcPr>
           <w:p>
             <w:pPr>
-              <w:cnfStyle w:val="000000100000" w:firstRow="0" w:lastRow="0" w:firstColumn="0" w:lastColumn="0" w:oddVBand="0" w:evenVBand="0" w:oddHBand="1" w:evenHBand="0" w:firstRowFirstColumn="0" w:firstRowLastColumn="0" w:lastRowFirstColumn="0" w:lastRowLastColumn="0"/>
-            </w:pPr>
+              <w:jc w:val="center"/>
+              <w:cnfStyle w:val="000000100000" w:firstRow="0" w:lastRow="0" w:firstColumn="0" w:lastColumn="0" w:oddVBand="0" w:evenVBand="0" w:oddHBand="1" w:evenHBand="0" w:firstRowFirstColumn="0" w:firstRowLastColumn="0" w:lastRowFirstColumn="0" w:lastRowLastColumn="0"/>
+            </w:pPr>
+            <w:r>
+              <w:t>3</w:t>
+            </w:r>
           </w:p>
         </w:tc>
       </w:tr>
@@ -6425,8 +6567,12 @@
           </w:tcPr>
           <w:p>
             <w:pPr>
-              <w:cnfStyle w:val="000000000000" w:firstRow="0" w:lastRow="0" w:firstColumn="0" w:lastColumn="0" w:oddVBand="0" w:evenVBand="0" w:oddHBand="0" w:evenHBand="0" w:firstRowFirstColumn="0" w:firstRowLastColumn="0" w:lastRowFirstColumn="0" w:lastRowLastColumn="0"/>
-            </w:pPr>
+              <w:jc w:val="center"/>
+              <w:cnfStyle w:val="000000000000" w:firstRow="0" w:lastRow="0" w:firstColumn="0" w:lastColumn="0" w:oddVBand="0" w:evenVBand="0" w:oddHBand="0" w:evenHBand="0" w:firstRowFirstColumn="0" w:firstRowLastColumn="0" w:lastRowFirstColumn="0" w:lastRowLastColumn="0"/>
+            </w:pPr>
+            <w:r>
+              <w:t>4</w:t>
+            </w:r>
           </w:p>
         </w:tc>
       </w:tr>
@@ -6474,8 +6620,12 @@
           </w:tcPr>
           <w:p>
             <w:pPr>
-              <w:cnfStyle w:val="000000100000" w:firstRow="0" w:lastRow="0" w:firstColumn="0" w:lastColumn="0" w:oddVBand="0" w:evenVBand="0" w:oddHBand="1" w:evenHBand="0" w:firstRowFirstColumn="0" w:firstRowLastColumn="0" w:lastRowFirstColumn="0" w:lastRowLastColumn="0"/>
-            </w:pPr>
+              <w:jc w:val="center"/>
+              <w:cnfStyle w:val="000000100000" w:firstRow="0" w:lastRow="0" w:firstColumn="0" w:lastColumn="0" w:oddVBand="0" w:evenVBand="0" w:oddHBand="1" w:evenHBand="0" w:firstRowFirstColumn="0" w:firstRowLastColumn="0" w:lastRowFirstColumn="0" w:lastRowLastColumn="0"/>
+            </w:pPr>
+            <w:r>
+              <w:t>3</w:t>
+            </w:r>
           </w:p>
         </w:tc>
       </w:tr>
@@ -6526,8 +6676,12 @@
           </w:tcPr>
           <w:p>
             <w:pPr>
-              <w:cnfStyle w:val="000000000000" w:firstRow="0" w:lastRow="0" w:firstColumn="0" w:lastColumn="0" w:oddVBand="0" w:evenVBand="0" w:oddHBand="0" w:evenHBand="0" w:firstRowFirstColumn="0" w:firstRowLastColumn="0" w:lastRowFirstColumn="0" w:lastRowLastColumn="0"/>
-            </w:pPr>
+              <w:jc w:val="center"/>
+              <w:cnfStyle w:val="000000000000" w:firstRow="0" w:lastRow="0" w:firstColumn="0" w:lastColumn="0" w:oddVBand="0" w:evenVBand="0" w:oddHBand="0" w:evenHBand="0" w:firstRowFirstColumn="0" w:firstRowLastColumn="0" w:lastRowFirstColumn="0" w:lastRowLastColumn="0"/>
+            </w:pPr>
+            <w:r>
+              <w:t>10</w:t>
+            </w:r>
           </w:p>
         </w:tc>
       </w:tr>
@@ -6654,8 +6808,12 @@
           </w:tcPr>
           <w:p>
             <w:pPr>
-              <w:cnfStyle w:val="000000100000" w:firstRow="0" w:lastRow="0" w:firstColumn="0" w:lastColumn="0" w:oddVBand="0" w:evenVBand="0" w:oddHBand="1" w:evenHBand="0" w:firstRowFirstColumn="0" w:firstRowLastColumn="0" w:lastRowFirstColumn="0" w:lastRowLastColumn="0"/>
-            </w:pPr>
+              <w:jc w:val="center"/>
+              <w:cnfStyle w:val="000000100000" w:firstRow="0" w:lastRow="0" w:firstColumn="0" w:lastColumn="0" w:oddVBand="0" w:evenVBand="0" w:oddHBand="1" w:evenHBand="0" w:firstRowFirstColumn="0" w:firstRowLastColumn="0" w:lastRowFirstColumn="0" w:lastRowLastColumn="0"/>
+            </w:pPr>
+            <w:r>
+              <w:t>3</w:t>
+            </w:r>
           </w:p>
         </w:tc>
       </w:tr>
@@ -6700,8 +6858,12 @@
           </w:tcPr>
           <w:p>
             <w:pPr>
-              <w:cnfStyle w:val="000000000000" w:firstRow="0" w:lastRow="0" w:firstColumn="0" w:lastColumn="0" w:oddVBand="0" w:evenVBand="0" w:oddHBand="0" w:evenHBand="0" w:firstRowFirstColumn="0" w:firstRowLastColumn="0" w:lastRowFirstColumn="0" w:lastRowLastColumn="0"/>
-            </w:pPr>
+              <w:jc w:val="center"/>
+              <w:cnfStyle w:val="000000000000" w:firstRow="0" w:lastRow="0" w:firstColumn="0" w:lastColumn="0" w:oddVBand="0" w:evenVBand="0" w:oddHBand="0" w:evenHBand="0" w:firstRowFirstColumn="0" w:firstRowLastColumn="0" w:lastRowFirstColumn="0" w:lastRowLastColumn="0"/>
+            </w:pPr>
+            <w:r>
+              <w:t>4</w:t>
+            </w:r>
           </w:p>
         </w:tc>
       </w:tr>
@@ -6749,8 +6911,12 @@
           </w:tcPr>
           <w:p>
             <w:pPr>
-              <w:cnfStyle w:val="000000100000" w:firstRow="0" w:lastRow="0" w:firstColumn="0" w:lastColumn="0" w:oddVBand="0" w:evenVBand="0" w:oddHBand="1" w:evenHBand="0" w:firstRowFirstColumn="0" w:firstRowLastColumn="0" w:lastRowFirstColumn="0" w:lastRowLastColumn="0"/>
-            </w:pPr>
+              <w:jc w:val="center"/>
+              <w:cnfStyle w:val="000000100000" w:firstRow="0" w:lastRow="0" w:firstColumn="0" w:lastColumn="0" w:oddVBand="0" w:evenVBand="0" w:oddHBand="1" w:evenHBand="0" w:firstRowFirstColumn="0" w:firstRowLastColumn="0" w:lastRowFirstColumn="0" w:lastRowLastColumn="0"/>
+            </w:pPr>
+            <w:r>
+              <w:t>3</w:t>
+            </w:r>
           </w:p>
         </w:tc>
       </w:tr>
@@ -6801,8 +6967,12 @@
           </w:tcPr>
           <w:p>
             <w:pPr>
-              <w:cnfStyle w:val="000000000000" w:firstRow="0" w:lastRow="0" w:firstColumn="0" w:lastColumn="0" w:oddVBand="0" w:evenVBand="0" w:oddHBand="0" w:evenHBand="0" w:firstRowFirstColumn="0" w:firstRowLastColumn="0" w:lastRowFirstColumn="0" w:lastRowLastColumn="0"/>
-            </w:pPr>
+              <w:jc w:val="center"/>
+              <w:cnfStyle w:val="000000000000" w:firstRow="0" w:lastRow="0" w:firstColumn="0" w:lastColumn="0" w:oddVBand="0" w:evenVBand="0" w:oddHBand="0" w:evenHBand="0" w:firstRowFirstColumn="0" w:firstRowLastColumn="0" w:lastRowFirstColumn="0" w:lastRowLastColumn="0"/>
+            </w:pPr>
+            <w:r>
+              <w:t>10</w:t>
+            </w:r>
           </w:p>
         </w:tc>
       </w:tr>
@@ -6813,945 +6983,79 @@
         <w:spacing w:before="360"/>
       </w:pPr>
       <w:bookmarkStart w:id="19" w:name="_Toc509425812"/>
-      <w:r>
-        <w:t>Story ID: View courses</w:t>
-      </w:r>
-      <w:bookmarkEnd w:id="19"/>
     </w:p>
-    <w:tbl>
-      <w:tblPr>
-        <w:tblStyle w:val="LightList-Accent4"/>
-        <w:tblW w:w="0" w:type="auto"/>
-        <w:tblLook w:val="04A0" w:firstRow="1" w:lastRow="0" w:firstColumn="1" w:lastColumn="0" w:noHBand="0" w:noVBand="1"/>
-      </w:tblPr>
-      <w:tblGrid>
-        <w:gridCol w:w="886"/>
-        <w:gridCol w:w="6271"/>
-        <w:gridCol w:w="1081"/>
-        <w:gridCol w:w="768"/>
-      </w:tblGrid>
-      <w:tr>
-        <w:trPr>
-          <w:cnfStyle w:val="100000000000" w:firstRow="1" w:lastRow="0" w:firstColumn="0" w:lastColumn="0" w:oddVBand="0" w:evenVBand="0" w:oddHBand="0" w:evenHBand="0" w:firstRowFirstColumn="0" w:firstRowLastColumn="0" w:lastRowFirstColumn="0" w:lastRowLastColumn="0"/>
-        </w:trPr>
-        <w:tc>
-          <w:tcPr>
-            <w:cnfStyle w:val="001000000000" w:firstRow="0" w:lastRow="0" w:firstColumn="1" w:lastColumn="0" w:oddVBand="0" w:evenVBand="0" w:oddHBand="0" w:evenHBand="0" w:firstRowFirstColumn="0" w:firstRowLastColumn="0" w:lastRowFirstColumn="0" w:lastRowLastColumn="0"/>
-            <w:tcW w:w="886" w:type="dxa"/>
-          </w:tcPr>
-          <w:p>
-            <w:r>
-              <w:t>Task ID</w:t>
-            </w:r>
-          </w:p>
-        </w:tc>
-        <w:tc>
-          <w:tcPr>
-            <w:tcW w:w="6271" w:type="dxa"/>
-          </w:tcPr>
-          <w:p>
-            <w:pPr>
-              <w:cnfStyle w:val="100000000000" w:firstRow="1" w:lastRow="0" w:firstColumn="0" w:lastColumn="0" w:oddVBand="0" w:evenVBand="0" w:oddHBand="0" w:evenHBand="0" w:firstRowFirstColumn="0" w:firstRowLastColumn="0" w:lastRowFirstColumn="0" w:lastRowLastColumn="0"/>
-            </w:pPr>
-            <w:r>
-              <w:t>Task Description</w:t>
-            </w:r>
-          </w:p>
-        </w:tc>
-        <w:tc>
-          <w:tcPr>
-            <w:tcW w:w="1081" w:type="dxa"/>
-          </w:tcPr>
-          <w:p>
-            <w:pPr>
-              <w:cnfStyle w:val="100000000000" w:firstRow="1" w:lastRow="0" w:firstColumn="0" w:lastColumn="0" w:oddVBand="0" w:evenVBand="0" w:oddHBand="0" w:evenHBand="0" w:firstRowFirstColumn="0" w:firstRowLastColumn="0" w:lastRowFirstColumn="0" w:lastRowLastColumn="0"/>
-            </w:pPr>
-            <w:r>
-              <w:t>Estimate</w:t>
-            </w:r>
-          </w:p>
-        </w:tc>
-        <w:tc>
-          <w:tcPr>
-            <w:tcW w:w="768" w:type="dxa"/>
-          </w:tcPr>
-          <w:p>
-            <w:pPr>
-              <w:cnfStyle w:val="100000000000" w:firstRow="1" w:lastRow="0" w:firstColumn="0" w:lastColumn="0" w:oddVBand="0" w:evenVBand="0" w:oddHBand="0" w:evenHBand="0" w:firstRowFirstColumn="0" w:firstRowLastColumn="0" w:lastRowFirstColumn="0" w:lastRowLastColumn="0"/>
-            </w:pPr>
-            <w:r>
-              <w:t>Taken</w:t>
-            </w:r>
-          </w:p>
-        </w:tc>
-      </w:tr>
-      <w:tr>
-        <w:trPr>
-          <w:cnfStyle w:val="000000100000" w:firstRow="0" w:lastRow="0" w:firstColumn="0" w:lastColumn="0" w:oddVBand="0" w:evenVBand="0" w:oddHBand="1" w:evenHBand="0" w:firstRowFirstColumn="0" w:firstRowLastColumn="0" w:lastRowFirstColumn="0" w:lastRowLastColumn="0"/>
-        </w:trPr>
-        <w:tc>
-          <w:tcPr>
-            <w:cnfStyle w:val="001000000000" w:firstRow="0" w:lastRow="0" w:firstColumn="1" w:lastColumn="0" w:oddVBand="0" w:evenVBand="0" w:oddHBand="0" w:evenHBand="0" w:firstRowFirstColumn="0" w:firstRowLastColumn="0" w:lastRowFirstColumn="0" w:lastRowLastColumn="0"/>
-            <w:tcW w:w="886" w:type="dxa"/>
-          </w:tcPr>
-          <w:p/>
-        </w:tc>
-        <w:tc>
-          <w:tcPr>
-            <w:tcW w:w="6271" w:type="dxa"/>
-          </w:tcPr>
-          <w:p>
-            <w:pPr>
-              <w:cnfStyle w:val="000000100000" w:firstRow="0" w:lastRow="0" w:firstColumn="0" w:lastColumn="0" w:oddVBand="0" w:evenVBand="0" w:oddHBand="1" w:evenHBand="0" w:firstRowFirstColumn="0" w:firstRowLastColumn="0" w:lastRowFirstColumn="0" w:lastRowLastColumn="0"/>
-            </w:pPr>
-            <w:r>
-              <w:t>Design HTML page</w:t>
-            </w:r>
-          </w:p>
-        </w:tc>
-        <w:tc>
-          <w:tcPr>
-            <w:tcW w:w="1081" w:type="dxa"/>
-          </w:tcPr>
-          <w:p>
-            <w:pPr>
-              <w:jc w:val="center"/>
-              <w:cnfStyle w:val="000000100000" w:firstRow="0" w:lastRow="0" w:firstColumn="0" w:lastColumn="0" w:oddVBand="0" w:evenVBand="0" w:oddHBand="1" w:evenHBand="0" w:firstRowFirstColumn="0" w:firstRowLastColumn="0" w:lastRowFirstColumn="0" w:lastRowLastColumn="0"/>
-            </w:pPr>
-            <w:r>
-              <w:t>1</w:t>
-            </w:r>
-          </w:p>
-        </w:tc>
-        <w:tc>
-          <w:tcPr>
-            <w:tcW w:w="768" w:type="dxa"/>
-          </w:tcPr>
-          <w:p>
-            <w:pPr>
-              <w:cnfStyle w:val="000000100000" w:firstRow="0" w:lastRow="0" w:firstColumn="0" w:lastColumn="0" w:oddVBand="0" w:evenVBand="0" w:oddHBand="1" w:evenHBand="0" w:firstRowFirstColumn="0" w:firstRowLastColumn="0" w:lastRowFirstColumn="0" w:lastRowLastColumn="0"/>
-            </w:pPr>
-          </w:p>
-        </w:tc>
-      </w:tr>
-      <w:tr>
-        <w:tc>
-          <w:tcPr>
-            <w:cnfStyle w:val="001000000000" w:firstRow="0" w:lastRow="0" w:firstColumn="1" w:lastColumn="0" w:oddVBand="0" w:evenVBand="0" w:oddHBand="0" w:evenHBand="0" w:firstRowFirstColumn="0" w:firstRowLastColumn="0" w:lastRowFirstColumn="0" w:lastRowLastColumn="0"/>
-            <w:tcW w:w="886" w:type="dxa"/>
-          </w:tcPr>
-          <w:p/>
-        </w:tc>
-        <w:tc>
-          <w:tcPr>
-            <w:tcW w:w="6271" w:type="dxa"/>
-          </w:tcPr>
-          <w:p>
-            <w:pPr>
-              <w:cnfStyle w:val="000000000000" w:firstRow="0" w:lastRow="0" w:firstColumn="0" w:lastColumn="0" w:oddVBand="0" w:evenVBand="0" w:oddHBand="0" w:evenHBand="0" w:firstRowFirstColumn="0" w:firstRowLastColumn="0" w:lastRowFirstColumn="0" w:lastRowLastColumn="0"/>
-            </w:pPr>
-            <w:r>
-              <w:t>Create HTML page</w:t>
-            </w:r>
-          </w:p>
-        </w:tc>
-        <w:tc>
-          <w:tcPr>
-            <w:tcW w:w="1081" w:type="dxa"/>
-          </w:tcPr>
-          <w:p>
-            <w:pPr>
-              <w:jc w:val="center"/>
-              <w:cnfStyle w:val="000000000000" w:firstRow="0" w:lastRow="0" w:firstColumn="0" w:lastColumn="0" w:oddVBand="0" w:evenVBand="0" w:oddHBand="0" w:evenHBand="0" w:firstRowFirstColumn="0" w:firstRowLastColumn="0" w:lastRowFirstColumn="0" w:lastRowLastColumn="0"/>
-            </w:pPr>
-            <w:r>
-              <w:t>2</w:t>
-            </w:r>
-          </w:p>
-        </w:tc>
-        <w:tc>
-          <w:tcPr>
-            <w:tcW w:w="768" w:type="dxa"/>
-          </w:tcPr>
-          <w:p>
-            <w:pPr>
-              <w:cnfStyle w:val="000000000000" w:firstRow="0" w:lastRow="0" w:firstColumn="0" w:lastColumn="0" w:oddVBand="0" w:evenVBand="0" w:oddHBand="0" w:evenHBand="0" w:firstRowFirstColumn="0" w:firstRowLastColumn="0" w:lastRowFirstColumn="0" w:lastRowLastColumn="0"/>
-            </w:pPr>
-          </w:p>
-        </w:tc>
-      </w:tr>
-      <w:tr>
-        <w:trPr>
-          <w:cnfStyle w:val="000000100000" w:firstRow="0" w:lastRow="0" w:firstColumn="0" w:lastColumn="0" w:oddVBand="0" w:evenVBand="0" w:oddHBand="1" w:evenHBand="0" w:firstRowFirstColumn="0" w:firstRowLastColumn="0" w:lastRowFirstColumn="0" w:lastRowLastColumn="0"/>
-        </w:trPr>
-        <w:tc>
-          <w:tcPr>
-            <w:cnfStyle w:val="001000000000" w:firstRow="0" w:lastRow="0" w:firstColumn="1" w:lastColumn="0" w:oddVBand="0" w:evenVBand="0" w:oddHBand="0" w:evenHBand="0" w:firstRowFirstColumn="0" w:firstRowLastColumn="0" w:lastRowFirstColumn="0" w:lastRowLastColumn="0"/>
-            <w:tcW w:w="886" w:type="dxa"/>
-          </w:tcPr>
-          <w:p/>
-        </w:tc>
-        <w:tc>
-          <w:tcPr>
-            <w:tcW w:w="6271" w:type="dxa"/>
-          </w:tcPr>
-          <w:p>
-            <w:pPr>
-              <w:cnfStyle w:val="000000100000" w:firstRow="0" w:lastRow="0" w:firstColumn="0" w:lastColumn="0" w:oddVBand="0" w:evenVBand="0" w:oddHBand="1" w:evenHBand="0" w:firstRowFirstColumn="0" w:firstRowLastColumn="0" w:lastRowFirstColumn="0" w:lastRowLastColumn="0"/>
-            </w:pPr>
-            <w:r>
-              <w:t>Create course table</w:t>
-            </w:r>
-          </w:p>
-        </w:tc>
-        <w:tc>
-          <w:tcPr>
-            <w:tcW w:w="1081" w:type="dxa"/>
-          </w:tcPr>
-          <w:p>
-            <w:pPr>
-              <w:jc w:val="center"/>
-              <w:cnfStyle w:val="000000100000" w:firstRow="0" w:lastRow="0" w:firstColumn="0" w:lastColumn="0" w:oddVBand="0" w:evenVBand="0" w:oddHBand="1" w:evenHBand="0" w:firstRowFirstColumn="0" w:firstRowLastColumn="0" w:lastRowFirstColumn="0" w:lastRowLastColumn="0"/>
-            </w:pPr>
-            <w:r>
-              <w:t>3</w:t>
-            </w:r>
-          </w:p>
-        </w:tc>
-        <w:tc>
-          <w:tcPr>
-            <w:tcW w:w="768" w:type="dxa"/>
-          </w:tcPr>
-          <w:p>
-            <w:pPr>
-              <w:cnfStyle w:val="000000100000" w:firstRow="0" w:lastRow="0" w:firstColumn="0" w:lastColumn="0" w:oddVBand="0" w:evenVBand="0" w:oddHBand="1" w:evenHBand="0" w:firstRowFirstColumn="0" w:firstRowLastColumn="0" w:lastRowFirstColumn="0" w:lastRowLastColumn="0"/>
-            </w:pPr>
-          </w:p>
-        </w:tc>
-      </w:tr>
-      <w:tr>
-        <w:tc>
-          <w:tcPr>
-            <w:cnfStyle w:val="001000000000" w:firstRow="0" w:lastRow="0" w:firstColumn="1" w:lastColumn="0" w:oddVBand="0" w:evenVBand="0" w:oddHBand="0" w:evenHBand="0" w:firstRowFirstColumn="0" w:firstRowLastColumn="0" w:lastRowFirstColumn="0" w:lastRowLastColumn="0"/>
-            <w:tcW w:w="886" w:type="dxa"/>
-          </w:tcPr>
-          <w:p/>
-        </w:tc>
-        <w:tc>
-          <w:tcPr>
-            <w:tcW w:w="6271" w:type="dxa"/>
-          </w:tcPr>
-          <w:p>
-            <w:pPr>
-              <w:cnfStyle w:val="000000000000" w:firstRow="0" w:lastRow="0" w:firstColumn="0" w:lastColumn="0" w:oddVBand="0" w:evenVBand="0" w:oddHBand="0" w:evenHBand="0" w:firstRowFirstColumn="0" w:firstRowLastColumn="0" w:lastRowFirstColumn="0" w:lastRowLastColumn="0"/>
-            </w:pPr>
-            <w:r>
-              <w:t>Write SQL to execute to see all current courses available</w:t>
-            </w:r>
-          </w:p>
-        </w:tc>
-        <w:tc>
-          <w:tcPr>
-            <w:tcW w:w="1081" w:type="dxa"/>
-          </w:tcPr>
-          <w:p>
-            <w:pPr>
-              <w:jc w:val="center"/>
-              <w:cnfStyle w:val="000000000000" w:firstRow="0" w:lastRow="0" w:firstColumn="0" w:lastColumn="0" w:oddVBand="0" w:evenVBand="0" w:oddHBand="0" w:evenHBand="0" w:firstRowFirstColumn="0" w:firstRowLastColumn="0" w:lastRowFirstColumn="0" w:lastRowLastColumn="0"/>
-            </w:pPr>
-            <w:r>
-              <w:t>2</w:t>
-            </w:r>
-          </w:p>
-        </w:tc>
-        <w:tc>
-          <w:tcPr>
-            <w:tcW w:w="768" w:type="dxa"/>
-          </w:tcPr>
-          <w:p>
-            <w:pPr>
-              <w:cnfStyle w:val="000000000000" w:firstRow="0" w:lastRow="0" w:firstColumn="0" w:lastColumn="0" w:oddVBand="0" w:evenVBand="0" w:oddHBand="0" w:evenHBand="0" w:firstRowFirstColumn="0" w:firstRowLastColumn="0" w:lastRowFirstColumn="0" w:lastRowLastColumn="0"/>
-            </w:pPr>
-          </w:p>
-        </w:tc>
-      </w:tr>
-      <w:tr>
-        <w:trPr>
-          <w:cnfStyle w:val="000000100000" w:firstRow="0" w:lastRow="0" w:firstColumn="0" w:lastColumn="0" w:oddVBand="0" w:evenVBand="0" w:oddHBand="1" w:evenHBand="0" w:firstRowFirstColumn="0" w:firstRowLastColumn="0" w:lastRowFirstColumn="0" w:lastRowLastColumn="0"/>
-        </w:trPr>
-        <w:tc>
-          <w:tcPr>
-            <w:cnfStyle w:val="001000000000" w:firstRow="0" w:lastRow="0" w:firstColumn="1" w:lastColumn="0" w:oddVBand="0" w:evenVBand="0" w:oddHBand="0" w:evenHBand="0" w:firstRowFirstColumn="0" w:firstRowLastColumn="0" w:lastRowFirstColumn="0" w:lastRowLastColumn="0"/>
-            <w:tcW w:w="886" w:type="dxa"/>
-          </w:tcPr>
-          <w:p/>
-        </w:tc>
-        <w:tc>
-          <w:tcPr>
-            <w:tcW w:w="6271" w:type="dxa"/>
-          </w:tcPr>
-          <w:p>
-            <w:pPr>
-              <w:cnfStyle w:val="000000100000" w:firstRow="0" w:lastRow="0" w:firstColumn="0" w:lastColumn="0" w:oddVBand="0" w:evenVBand="0" w:oddHBand="1" w:evenHBand="0" w:firstRowFirstColumn="0" w:firstRowLastColumn="0" w:lastRowFirstColumn="0" w:lastRowLastColumn="0"/>
-            </w:pPr>
-            <w:r>
-              <w:t xml:space="preserve">Use </w:t>
-            </w:r>
-            <w:r>
-              <w:t>JavaScript</w:t>
-            </w:r>
-            <w:r>
-              <w:t xml:space="preserve"> to build into HTML format</w:t>
-            </w:r>
-          </w:p>
-        </w:tc>
-        <w:tc>
-          <w:tcPr>
-            <w:tcW w:w="1081" w:type="dxa"/>
-          </w:tcPr>
-          <w:p>
-            <w:pPr>
-              <w:jc w:val="center"/>
-              <w:cnfStyle w:val="000000100000" w:firstRow="0" w:lastRow="0" w:firstColumn="0" w:lastColumn="0" w:oddVBand="0" w:evenVBand="0" w:oddHBand="1" w:evenHBand="0" w:firstRowFirstColumn="0" w:firstRowLastColumn="0" w:lastRowFirstColumn="0" w:lastRowLastColumn="0"/>
-            </w:pPr>
-            <w:r>
-              <w:t>4</w:t>
-            </w:r>
-          </w:p>
-        </w:tc>
-        <w:tc>
-          <w:tcPr>
-            <w:tcW w:w="768" w:type="dxa"/>
-          </w:tcPr>
-          <w:p>
-            <w:pPr>
-              <w:cnfStyle w:val="000000100000" w:firstRow="0" w:lastRow="0" w:firstColumn="0" w:lastColumn="0" w:oddVBand="0" w:evenVBand="0" w:oddHBand="1" w:evenHBand="0" w:firstRowFirstColumn="0" w:firstRowLastColumn="0" w:lastRowFirstColumn="0" w:lastRowLastColumn="0"/>
-            </w:pPr>
-          </w:p>
-        </w:tc>
-      </w:tr>
-      <w:tr>
-        <w:tc>
-          <w:tcPr>
-            <w:cnfStyle w:val="001000000000" w:firstRow="0" w:lastRow="0" w:firstColumn="1" w:lastColumn="0" w:oddVBand="0" w:evenVBand="0" w:oddHBand="0" w:evenHBand="0" w:firstRowFirstColumn="0" w:firstRowLastColumn="0" w:lastRowFirstColumn="0" w:lastRowLastColumn="0"/>
-            <w:tcW w:w="886" w:type="dxa"/>
-          </w:tcPr>
-          <w:p/>
-        </w:tc>
-        <w:tc>
-          <w:tcPr>
-            <w:tcW w:w="6271" w:type="dxa"/>
-          </w:tcPr>
-          <w:p>
-            <w:pPr>
-              <w:cnfStyle w:val="000000000000" w:firstRow="0" w:lastRow="0" w:firstColumn="0" w:lastColumn="0" w:oddVBand="0" w:evenVBand="0" w:oddHBand="0" w:evenHBand="0" w:firstRowFirstColumn="0" w:firstRowLastColumn="0" w:lastRowFirstColumn="0" w:lastRowLastColumn="0"/>
-            </w:pPr>
-            <w:r>
-              <w:t>Write automated unit test</w:t>
-            </w:r>
-          </w:p>
-        </w:tc>
-        <w:tc>
-          <w:tcPr>
-            <w:tcW w:w="1081" w:type="dxa"/>
-          </w:tcPr>
-          <w:p>
-            <w:pPr>
-              <w:jc w:val="center"/>
-              <w:cnfStyle w:val="000000000000" w:firstRow="0" w:lastRow="0" w:firstColumn="0" w:lastColumn="0" w:oddVBand="0" w:evenVBand="0" w:oddHBand="0" w:evenHBand="0" w:firstRowFirstColumn="0" w:firstRowLastColumn="0" w:lastRowFirstColumn="0" w:lastRowLastColumn="0"/>
-            </w:pPr>
-            <w:r>
-              <w:t>2</w:t>
-            </w:r>
-          </w:p>
-        </w:tc>
-        <w:tc>
-          <w:tcPr>
-            <w:tcW w:w="768" w:type="dxa"/>
-          </w:tcPr>
-          <w:p>
-            <w:pPr>
-              <w:cnfStyle w:val="000000000000" w:firstRow="0" w:lastRow="0" w:firstColumn="0" w:lastColumn="0" w:oddVBand="0" w:evenVBand="0" w:oddHBand="0" w:evenHBand="0" w:firstRowFirstColumn="0" w:firstRowLastColumn="0" w:lastRowFirstColumn="0" w:lastRowLastColumn="0"/>
-            </w:pPr>
-          </w:p>
-        </w:tc>
-      </w:tr>
-      <w:tr>
-        <w:trPr>
-          <w:cnfStyle w:val="000000100000" w:firstRow="0" w:lastRow="0" w:firstColumn="0" w:lastColumn="0" w:oddVBand="0" w:evenVBand="0" w:oddHBand="1" w:evenHBand="0" w:firstRowFirstColumn="0" w:firstRowLastColumn="0" w:lastRowFirstColumn="0" w:lastRowLastColumn="0"/>
-        </w:trPr>
-        <w:tc>
-          <w:tcPr>
-            <w:cnfStyle w:val="001000000000" w:firstRow="0" w:lastRow="0" w:firstColumn="1" w:lastColumn="0" w:oddVBand="0" w:evenVBand="0" w:oddHBand="0" w:evenHBand="0" w:firstRowFirstColumn="0" w:firstRowLastColumn="0" w:lastRowFirstColumn="0" w:lastRowLastColumn="0"/>
-            <w:tcW w:w="886" w:type="dxa"/>
-          </w:tcPr>
-          <w:p/>
-        </w:tc>
-        <w:tc>
-          <w:tcPr>
-            <w:tcW w:w="6271" w:type="dxa"/>
-          </w:tcPr>
-          <w:p>
-            <w:pPr>
-              <w:cnfStyle w:val="000000100000" w:firstRow="0" w:lastRow="0" w:firstColumn="0" w:lastColumn="0" w:oddVBand="0" w:evenVBand="0" w:oddHBand="1" w:evenHBand="0" w:firstRowFirstColumn="0" w:firstRowLastColumn="0" w:lastRowFirstColumn="0" w:lastRowLastColumn="0"/>
-            </w:pPr>
-            <w:r>
-              <w:t>Verify story is complete(acceptance criteria)</w:t>
-            </w:r>
-          </w:p>
-        </w:tc>
-        <w:tc>
-          <w:tcPr>
-            <w:tcW w:w="1081" w:type="dxa"/>
-          </w:tcPr>
-          <w:p>
-            <w:pPr>
-              <w:jc w:val="center"/>
-              <w:cnfStyle w:val="000000100000" w:firstRow="0" w:lastRow="0" w:firstColumn="0" w:lastColumn="0" w:oddVBand="0" w:evenVBand="0" w:oddHBand="1" w:evenHBand="0" w:firstRowFirstColumn="0" w:firstRowLastColumn="0" w:lastRowFirstColumn="0" w:lastRowLastColumn="0"/>
-            </w:pPr>
-            <w:r>
-              <w:t>2</w:t>
-            </w:r>
-          </w:p>
-        </w:tc>
-        <w:tc>
-          <w:tcPr>
-            <w:tcW w:w="768" w:type="dxa"/>
-          </w:tcPr>
-          <w:p>
-            <w:pPr>
-              <w:cnfStyle w:val="000000100000" w:firstRow="0" w:lastRow="0" w:firstColumn="0" w:lastColumn="0" w:oddVBand="0" w:evenVBand="0" w:oddHBand="1" w:evenHBand="0" w:firstRowFirstColumn="0" w:firstRowLastColumn="0" w:lastRowFirstColumn="0" w:lastRowLastColumn="0"/>
-            </w:pPr>
-          </w:p>
-        </w:tc>
-      </w:tr>
-      <w:tr>
-        <w:tc>
-          <w:tcPr>
-            <w:cnfStyle w:val="001000000000" w:firstRow="0" w:lastRow="0" w:firstColumn="1" w:lastColumn="0" w:oddVBand="0" w:evenVBand="0" w:oddHBand="0" w:evenHBand="0" w:firstRowFirstColumn="0" w:firstRowLastColumn="0" w:lastRowFirstColumn="0" w:lastRowLastColumn="0"/>
-            <w:tcW w:w="886" w:type="dxa"/>
-          </w:tcPr>
-          <w:p/>
-        </w:tc>
-        <w:tc>
-          <w:tcPr>
-            <w:tcW w:w="6271" w:type="dxa"/>
-          </w:tcPr>
-          <w:p>
-            <w:pPr>
-              <w:tabs>
-                <w:tab w:val="left" w:pos="1790"/>
-                <w:tab w:val="right" w:pos="6219"/>
-              </w:tabs>
-              <w:cnfStyle w:val="000000000000" w:firstRow="0" w:lastRow="0" w:firstColumn="0" w:lastColumn="0" w:oddVBand="0" w:evenVBand="0" w:oddHBand="0" w:evenHBand="0" w:firstRowFirstColumn="0" w:firstRowLastColumn="0" w:lastRowFirstColumn="0" w:lastRowLastColumn="0"/>
-            </w:pPr>
-            <w:r>
-              <w:t>Story Points:  2</w:t>
-            </w:r>
-            <w:r>
-              <w:tab/>
-            </w:r>
-            <w:r>
-              <w:tab/>
-              <w:t>Total Hours:</w:t>
-            </w:r>
-          </w:p>
-        </w:tc>
-        <w:tc>
-          <w:tcPr>
-            <w:tcW w:w="1081" w:type="dxa"/>
-          </w:tcPr>
-          <w:p>
-            <w:pPr>
-              <w:cnfStyle w:val="000000000000" w:firstRow="0" w:lastRow="0" w:firstColumn="0" w:lastColumn="0" w:oddVBand="0" w:evenVBand="0" w:oddHBand="0" w:evenHBand="0" w:firstRowFirstColumn="0" w:firstRowLastColumn="0" w:lastRowFirstColumn="0" w:lastRowLastColumn="0"/>
-            </w:pPr>
-            <w:r>
-              <w:t>16</w:t>
-            </w:r>
-          </w:p>
-        </w:tc>
-        <w:tc>
-          <w:tcPr>
-            <w:tcW w:w="768" w:type="dxa"/>
-          </w:tcPr>
-          <w:p>
-            <w:pPr>
-              <w:cnfStyle w:val="000000000000" w:firstRow="0" w:lastRow="0" w:firstColumn="0" w:lastColumn="0" w:oddVBand="0" w:evenVBand="0" w:oddHBand="0" w:evenHBand="0" w:firstRowFirstColumn="0" w:firstRowLastColumn="0" w:lastRowFirstColumn="0" w:lastRowLastColumn="0"/>
-            </w:pPr>
-          </w:p>
-        </w:tc>
-      </w:tr>
-    </w:tbl>
     <w:p>
       <w:pPr>
         <w:pStyle w:val="Heading2"/>
         <w:spacing w:before="360"/>
       </w:pPr>
-      <w:bookmarkStart w:id="20" w:name="_Toc509425813"/>
-      <w:r>
-        <w:t>Story ID: Teacher view booked classes</w:t>
-      </w:r>
-      <w:bookmarkEnd w:id="20"/>
     </w:p>
-    <w:tbl>
-      <w:tblPr>
-        <w:tblStyle w:val="LightList-Accent4"/>
-        <w:tblW w:w="0" w:type="auto"/>
-        <w:tblLook w:val="04A0" w:firstRow="1" w:lastRow="0" w:firstColumn="1" w:lastColumn="0" w:noHBand="0" w:noVBand="1"/>
-      </w:tblPr>
-      <w:tblGrid>
-        <w:gridCol w:w="879"/>
-        <w:gridCol w:w="6279"/>
-        <w:gridCol w:w="1080"/>
-        <w:gridCol w:w="768"/>
-      </w:tblGrid>
-      <w:tr>
-        <w:trPr>
-          <w:cnfStyle w:val="100000000000" w:firstRow="1" w:lastRow="0" w:firstColumn="0" w:lastColumn="0" w:oddVBand="0" w:evenVBand="0" w:oddHBand="0" w:evenHBand="0" w:firstRowFirstColumn="0" w:firstRowLastColumn="0" w:lastRowFirstColumn="0" w:lastRowLastColumn="0"/>
-        </w:trPr>
-        <w:tc>
-          <w:tcPr>
-            <w:cnfStyle w:val="001000000000" w:firstRow="0" w:lastRow="0" w:firstColumn="1" w:lastColumn="0" w:oddVBand="0" w:evenVBand="0" w:oddHBand="0" w:evenHBand="0" w:firstRowFirstColumn="0" w:firstRowLastColumn="0" w:lastRowFirstColumn="0" w:lastRowLastColumn="0"/>
-            <w:tcW w:w="879" w:type="dxa"/>
-          </w:tcPr>
-          <w:p>
-            <w:r>
-              <w:t>Task ID</w:t>
-            </w:r>
-          </w:p>
-        </w:tc>
-        <w:tc>
-          <w:tcPr>
-            <w:tcW w:w="6279" w:type="dxa"/>
-          </w:tcPr>
-          <w:p>
-            <w:pPr>
-              <w:cnfStyle w:val="100000000000" w:firstRow="1" w:lastRow="0" w:firstColumn="0" w:lastColumn="0" w:oddVBand="0" w:evenVBand="0" w:oddHBand="0" w:evenHBand="0" w:firstRowFirstColumn="0" w:firstRowLastColumn="0" w:lastRowFirstColumn="0" w:lastRowLastColumn="0"/>
-            </w:pPr>
-            <w:r>
-              <w:t>Task Description</w:t>
-            </w:r>
-          </w:p>
-        </w:tc>
-        <w:tc>
-          <w:tcPr>
-            <w:tcW w:w="1080" w:type="dxa"/>
-          </w:tcPr>
-          <w:p>
-            <w:pPr>
-              <w:cnfStyle w:val="100000000000" w:firstRow="1" w:lastRow="0" w:firstColumn="0" w:lastColumn="0" w:oddVBand="0" w:evenVBand="0" w:oddHBand="0" w:evenHBand="0" w:firstRowFirstColumn="0" w:firstRowLastColumn="0" w:lastRowFirstColumn="0" w:lastRowLastColumn="0"/>
-            </w:pPr>
-            <w:r>
-              <w:t>Estimate</w:t>
-            </w:r>
-          </w:p>
-        </w:tc>
-        <w:tc>
-          <w:tcPr>
-            <w:tcW w:w="768" w:type="dxa"/>
-          </w:tcPr>
-          <w:p>
-            <w:pPr>
-              <w:cnfStyle w:val="100000000000" w:firstRow="1" w:lastRow="0" w:firstColumn="0" w:lastColumn="0" w:oddVBand="0" w:evenVBand="0" w:oddHBand="0" w:evenHBand="0" w:firstRowFirstColumn="0" w:firstRowLastColumn="0" w:lastRowFirstColumn="0" w:lastRowLastColumn="0"/>
-            </w:pPr>
-            <w:r>
-              <w:t>Taken</w:t>
-            </w:r>
-          </w:p>
-        </w:tc>
-      </w:tr>
-      <w:tr>
-        <w:trPr>
-          <w:cnfStyle w:val="000000100000" w:firstRow="0" w:lastRow="0" w:firstColumn="0" w:lastColumn="0" w:oddVBand="0" w:evenVBand="0" w:oddHBand="1" w:evenHBand="0" w:firstRowFirstColumn="0" w:firstRowLastColumn="0" w:lastRowFirstColumn="0" w:lastRowLastColumn="0"/>
-        </w:trPr>
-        <w:tc>
-          <w:tcPr>
-            <w:cnfStyle w:val="001000000000" w:firstRow="0" w:lastRow="0" w:firstColumn="1" w:lastColumn="0" w:oddVBand="0" w:evenVBand="0" w:oddHBand="0" w:evenHBand="0" w:firstRowFirstColumn="0" w:firstRowLastColumn="0" w:lastRowFirstColumn="0" w:lastRowLastColumn="0"/>
-            <w:tcW w:w="879" w:type="dxa"/>
-          </w:tcPr>
-          <w:p/>
-        </w:tc>
-        <w:tc>
-          <w:tcPr>
-            <w:tcW w:w="6279" w:type="dxa"/>
-          </w:tcPr>
-          <w:p>
-            <w:pPr>
-              <w:cnfStyle w:val="000000100000" w:firstRow="0" w:lastRow="0" w:firstColumn="0" w:lastColumn="0" w:oddVBand="0" w:evenVBand="0" w:oddHBand="1" w:evenHBand="0" w:firstRowFirstColumn="0" w:firstRowLastColumn="0" w:lastRowFirstColumn="0" w:lastRowLastColumn="0"/>
-            </w:pPr>
-            <w:r>
-              <w:t>Design HTML page</w:t>
-            </w:r>
-          </w:p>
-        </w:tc>
-        <w:tc>
-          <w:tcPr>
-            <w:tcW w:w="1080" w:type="dxa"/>
-          </w:tcPr>
-          <w:p>
-            <w:pPr>
-              <w:cnfStyle w:val="000000100000" w:firstRow="0" w:lastRow="0" w:firstColumn="0" w:lastColumn="0" w:oddVBand="0" w:evenVBand="0" w:oddHBand="1" w:evenHBand="0" w:firstRowFirstColumn="0" w:firstRowLastColumn="0" w:lastRowFirstColumn="0" w:lastRowLastColumn="0"/>
-            </w:pPr>
-            <w:r>
-              <w:t>1</w:t>
-            </w:r>
-          </w:p>
-        </w:tc>
-        <w:tc>
-          <w:tcPr>
-            <w:tcW w:w="768" w:type="dxa"/>
-          </w:tcPr>
-          <w:p>
-            <w:pPr>
-              <w:cnfStyle w:val="000000100000" w:firstRow="0" w:lastRow="0" w:firstColumn="0" w:lastColumn="0" w:oddVBand="0" w:evenVBand="0" w:oddHBand="1" w:evenHBand="0" w:firstRowFirstColumn="0" w:firstRowLastColumn="0" w:lastRowFirstColumn="0" w:lastRowLastColumn="0"/>
-            </w:pPr>
-          </w:p>
-        </w:tc>
-      </w:tr>
-      <w:tr>
-        <w:tc>
-          <w:tcPr>
-            <w:cnfStyle w:val="001000000000" w:firstRow="0" w:lastRow="0" w:firstColumn="1" w:lastColumn="0" w:oddVBand="0" w:evenVBand="0" w:oddHBand="0" w:evenHBand="0" w:firstRowFirstColumn="0" w:firstRowLastColumn="0" w:lastRowFirstColumn="0" w:lastRowLastColumn="0"/>
-            <w:tcW w:w="879" w:type="dxa"/>
-          </w:tcPr>
-          <w:p/>
-        </w:tc>
-        <w:tc>
-          <w:tcPr>
-            <w:tcW w:w="6279" w:type="dxa"/>
-          </w:tcPr>
-          <w:p>
-            <w:pPr>
-              <w:cnfStyle w:val="000000000000" w:firstRow="0" w:lastRow="0" w:firstColumn="0" w:lastColumn="0" w:oddVBand="0" w:evenVBand="0" w:oddHBand="0" w:evenHBand="0" w:firstRowFirstColumn="0" w:firstRowLastColumn="0" w:lastRowFirstColumn="0" w:lastRowLastColumn="0"/>
-            </w:pPr>
-            <w:r>
-              <w:t>Create HTML page</w:t>
-            </w:r>
-          </w:p>
-        </w:tc>
-        <w:tc>
-          <w:tcPr>
-            <w:tcW w:w="1080" w:type="dxa"/>
-          </w:tcPr>
-          <w:p>
-            <w:pPr>
-              <w:cnfStyle w:val="000000000000" w:firstRow="0" w:lastRow="0" w:firstColumn="0" w:lastColumn="0" w:oddVBand="0" w:evenVBand="0" w:oddHBand="0" w:evenHBand="0" w:firstRowFirstColumn="0" w:firstRowLastColumn="0" w:lastRowFirstColumn="0" w:lastRowLastColumn="0"/>
-            </w:pPr>
-            <w:r>
-              <w:t>2</w:t>
-            </w:r>
-          </w:p>
-        </w:tc>
-        <w:tc>
-          <w:tcPr>
-            <w:tcW w:w="768" w:type="dxa"/>
-          </w:tcPr>
-          <w:p>
-            <w:pPr>
-              <w:cnfStyle w:val="000000000000" w:firstRow="0" w:lastRow="0" w:firstColumn="0" w:lastColumn="0" w:oddVBand="0" w:evenVBand="0" w:oddHBand="0" w:evenHBand="0" w:firstRowFirstColumn="0" w:firstRowLastColumn="0" w:lastRowFirstColumn="0" w:lastRowLastColumn="0"/>
-            </w:pPr>
-          </w:p>
-        </w:tc>
-      </w:tr>
-      <w:tr>
-        <w:trPr>
-          <w:cnfStyle w:val="000000100000" w:firstRow="0" w:lastRow="0" w:firstColumn="0" w:lastColumn="0" w:oddVBand="0" w:evenVBand="0" w:oddHBand="1" w:evenHBand="0" w:firstRowFirstColumn="0" w:firstRowLastColumn="0" w:lastRowFirstColumn="0" w:lastRowLastColumn="0"/>
-        </w:trPr>
-        <w:tc>
-          <w:tcPr>
-            <w:cnfStyle w:val="001000000000" w:firstRow="0" w:lastRow="0" w:firstColumn="1" w:lastColumn="0" w:oddVBand="0" w:evenVBand="0" w:oddHBand="0" w:evenHBand="0" w:firstRowFirstColumn="0" w:firstRowLastColumn="0" w:lastRowFirstColumn="0" w:lastRowLastColumn="0"/>
-            <w:tcW w:w="879" w:type="dxa"/>
-          </w:tcPr>
-          <w:p/>
-        </w:tc>
-        <w:tc>
-          <w:tcPr>
-            <w:tcW w:w="6279" w:type="dxa"/>
-          </w:tcPr>
-          <w:p>
-            <w:pPr>
-              <w:cnfStyle w:val="000000100000" w:firstRow="0" w:lastRow="0" w:firstColumn="0" w:lastColumn="0" w:oddVBand="0" w:evenVBand="0" w:oddHBand="1" w:evenHBand="0" w:firstRowFirstColumn="0" w:firstRowLastColumn="0" w:lastRowFirstColumn="0" w:lastRowLastColumn="0"/>
-            </w:pPr>
-            <w:r>
-              <w:t xml:space="preserve">Create </w:t>
-            </w:r>
-            <w:r>
-              <w:t>classes</w:t>
-            </w:r>
-            <w:r>
-              <w:t xml:space="preserve"> table</w:t>
-            </w:r>
-          </w:p>
-        </w:tc>
-        <w:tc>
-          <w:tcPr>
-            <w:tcW w:w="1080" w:type="dxa"/>
-          </w:tcPr>
-          <w:p>
-            <w:pPr>
-              <w:cnfStyle w:val="000000100000" w:firstRow="0" w:lastRow="0" w:firstColumn="0" w:lastColumn="0" w:oddVBand="0" w:evenVBand="0" w:oddHBand="1" w:evenHBand="0" w:firstRowFirstColumn="0" w:firstRowLastColumn="0" w:lastRowFirstColumn="0" w:lastRowLastColumn="0"/>
-            </w:pPr>
-            <w:r>
-              <w:t>6</w:t>
-            </w:r>
-          </w:p>
-        </w:tc>
-        <w:tc>
-          <w:tcPr>
-            <w:tcW w:w="768" w:type="dxa"/>
-          </w:tcPr>
-          <w:p>
-            <w:pPr>
-              <w:cnfStyle w:val="000000100000" w:firstRow="0" w:lastRow="0" w:firstColumn="0" w:lastColumn="0" w:oddVBand="0" w:evenVBand="0" w:oddHBand="1" w:evenHBand="0" w:firstRowFirstColumn="0" w:firstRowLastColumn="0" w:lastRowFirstColumn="0" w:lastRowLastColumn="0"/>
-            </w:pPr>
-          </w:p>
-        </w:tc>
-      </w:tr>
-      <w:tr>
-        <w:tc>
-          <w:tcPr>
-            <w:cnfStyle w:val="001000000000" w:firstRow="0" w:lastRow="0" w:firstColumn="1" w:lastColumn="0" w:oddVBand="0" w:evenVBand="0" w:oddHBand="0" w:evenHBand="0" w:firstRowFirstColumn="0" w:firstRowLastColumn="0" w:lastRowFirstColumn="0" w:lastRowLastColumn="0"/>
-            <w:tcW w:w="879" w:type="dxa"/>
-          </w:tcPr>
-          <w:p/>
-        </w:tc>
-        <w:tc>
-          <w:tcPr>
-            <w:tcW w:w="6279" w:type="dxa"/>
-          </w:tcPr>
-          <w:p>
-            <w:pPr>
-              <w:cnfStyle w:val="000000000000" w:firstRow="0" w:lastRow="0" w:firstColumn="0" w:lastColumn="0" w:oddVBand="0" w:evenVBand="0" w:oddHBand="0" w:evenHBand="0" w:firstRowFirstColumn="0" w:firstRowLastColumn="0" w:lastRowFirstColumn="0" w:lastRowLastColumn="0"/>
-            </w:pPr>
-            <w:r>
-              <w:t>Use PHP and SQL to retrieve booked classes for specific teacher</w:t>
-            </w:r>
-          </w:p>
-        </w:tc>
-        <w:tc>
-          <w:tcPr>
-            <w:tcW w:w="1080" w:type="dxa"/>
-          </w:tcPr>
-          <w:p>
-            <w:pPr>
-              <w:cnfStyle w:val="000000000000" w:firstRow="0" w:lastRow="0" w:firstColumn="0" w:lastColumn="0" w:oddVBand="0" w:evenVBand="0" w:oddHBand="0" w:evenHBand="0" w:firstRowFirstColumn="0" w:firstRowLastColumn="0" w:lastRowFirstColumn="0" w:lastRowLastColumn="0"/>
-            </w:pPr>
-            <w:r>
-              <w:t>5</w:t>
-            </w:r>
-          </w:p>
-        </w:tc>
-        <w:tc>
-          <w:tcPr>
-            <w:tcW w:w="768" w:type="dxa"/>
-          </w:tcPr>
-          <w:p>
-            <w:pPr>
-              <w:cnfStyle w:val="000000000000" w:firstRow="0" w:lastRow="0" w:firstColumn="0" w:lastColumn="0" w:oddVBand="0" w:evenVBand="0" w:oddHBand="0" w:evenHBand="0" w:firstRowFirstColumn="0" w:firstRowLastColumn="0" w:lastRowFirstColumn="0" w:lastRowLastColumn="0"/>
-            </w:pPr>
-          </w:p>
-        </w:tc>
-      </w:tr>
-      <w:tr>
-        <w:trPr>
-          <w:cnfStyle w:val="000000100000" w:firstRow="0" w:lastRow="0" w:firstColumn="0" w:lastColumn="0" w:oddVBand="0" w:evenVBand="0" w:oddHBand="1" w:evenHBand="0" w:firstRowFirstColumn="0" w:firstRowLastColumn="0" w:lastRowFirstColumn="0" w:lastRowLastColumn="0"/>
-        </w:trPr>
-        <w:tc>
-          <w:tcPr>
-            <w:cnfStyle w:val="001000000000" w:firstRow="0" w:lastRow="0" w:firstColumn="1" w:lastColumn="0" w:oddVBand="0" w:evenVBand="0" w:oddHBand="0" w:evenHBand="0" w:firstRowFirstColumn="0" w:firstRowLastColumn="0" w:lastRowFirstColumn="0" w:lastRowLastColumn="0"/>
-            <w:tcW w:w="879" w:type="dxa"/>
-          </w:tcPr>
-          <w:p/>
-        </w:tc>
-        <w:tc>
-          <w:tcPr>
-            <w:tcW w:w="6279" w:type="dxa"/>
-          </w:tcPr>
-          <w:p>
-            <w:pPr>
-              <w:cnfStyle w:val="000000100000" w:firstRow="0" w:lastRow="0" w:firstColumn="0" w:lastColumn="0" w:oddVBand="0" w:evenVBand="0" w:oddHBand="1" w:evenHBand="0" w:firstRowFirstColumn="0" w:firstRowLastColumn="0" w:lastRowFirstColumn="0" w:lastRowLastColumn="0"/>
-            </w:pPr>
-            <w:r>
-              <w:t xml:space="preserve">Use </w:t>
-            </w:r>
-            <w:r>
-              <w:t>JavaScript</w:t>
-            </w:r>
-            <w:r>
-              <w:t xml:space="preserve"> to build into HTML format</w:t>
-            </w:r>
-          </w:p>
-        </w:tc>
-        <w:tc>
-          <w:tcPr>
-            <w:tcW w:w="1080" w:type="dxa"/>
-          </w:tcPr>
-          <w:p>
-            <w:pPr>
-              <w:cnfStyle w:val="000000100000" w:firstRow="0" w:lastRow="0" w:firstColumn="0" w:lastColumn="0" w:oddVBand="0" w:evenVBand="0" w:oddHBand="1" w:evenHBand="0" w:firstRowFirstColumn="0" w:firstRowLastColumn="0" w:lastRowFirstColumn="0" w:lastRowLastColumn="0"/>
-            </w:pPr>
-            <w:r>
-              <w:t>6</w:t>
-            </w:r>
-          </w:p>
-        </w:tc>
-        <w:tc>
-          <w:tcPr>
-            <w:tcW w:w="768" w:type="dxa"/>
-          </w:tcPr>
-          <w:p>
-            <w:pPr>
-              <w:cnfStyle w:val="000000100000" w:firstRow="0" w:lastRow="0" w:firstColumn="0" w:lastColumn="0" w:oddVBand="0" w:evenVBand="0" w:oddHBand="1" w:evenHBand="0" w:firstRowFirstColumn="0" w:firstRowLastColumn="0" w:lastRowFirstColumn="0" w:lastRowLastColumn="0"/>
-            </w:pPr>
-          </w:p>
-        </w:tc>
-      </w:tr>
-      <w:tr>
-        <w:tc>
-          <w:tcPr>
-            <w:cnfStyle w:val="001000000000" w:firstRow="0" w:lastRow="0" w:firstColumn="1" w:lastColumn="0" w:oddVBand="0" w:evenVBand="0" w:oddHBand="0" w:evenHBand="0" w:firstRowFirstColumn="0" w:firstRowLastColumn="0" w:lastRowFirstColumn="0" w:lastRowLastColumn="0"/>
-            <w:tcW w:w="879" w:type="dxa"/>
-          </w:tcPr>
-          <w:p/>
-        </w:tc>
-        <w:tc>
-          <w:tcPr>
-            <w:tcW w:w="6279" w:type="dxa"/>
-          </w:tcPr>
-          <w:p>
-            <w:pPr>
-              <w:cnfStyle w:val="000000000000" w:firstRow="0" w:lastRow="0" w:firstColumn="0" w:lastColumn="0" w:oddVBand="0" w:evenVBand="0" w:oddHBand="0" w:evenHBand="0" w:firstRowFirstColumn="0" w:firstRowLastColumn="0" w:lastRowFirstColumn="0" w:lastRowLastColumn="0"/>
-            </w:pPr>
-            <w:r>
-              <w:t>Write automated unit test</w:t>
-            </w:r>
-          </w:p>
-        </w:tc>
-        <w:tc>
-          <w:tcPr>
-            <w:tcW w:w="1080" w:type="dxa"/>
-          </w:tcPr>
-          <w:p>
-            <w:pPr>
-              <w:cnfStyle w:val="000000000000" w:firstRow="0" w:lastRow="0" w:firstColumn="0" w:lastColumn="0" w:oddVBand="0" w:evenVBand="0" w:oddHBand="0" w:evenHBand="0" w:firstRowFirstColumn="0" w:firstRowLastColumn="0" w:lastRowFirstColumn="0" w:lastRowLastColumn="0"/>
-            </w:pPr>
-            <w:r>
-              <w:t>2</w:t>
-            </w:r>
-          </w:p>
-        </w:tc>
-        <w:tc>
-          <w:tcPr>
-            <w:tcW w:w="768" w:type="dxa"/>
-          </w:tcPr>
-          <w:p>
-            <w:pPr>
-              <w:cnfStyle w:val="000000000000" w:firstRow="0" w:lastRow="0" w:firstColumn="0" w:lastColumn="0" w:oddVBand="0" w:evenVBand="0" w:oddHBand="0" w:evenHBand="0" w:firstRowFirstColumn="0" w:firstRowLastColumn="0" w:lastRowFirstColumn="0" w:lastRowLastColumn="0"/>
-            </w:pPr>
-          </w:p>
-        </w:tc>
-      </w:tr>
-      <w:tr>
-        <w:trPr>
-          <w:cnfStyle w:val="000000100000" w:firstRow="0" w:lastRow="0" w:firstColumn="0" w:lastColumn="0" w:oddVBand="0" w:evenVBand="0" w:oddHBand="1" w:evenHBand="0" w:firstRowFirstColumn="0" w:firstRowLastColumn="0" w:lastRowFirstColumn="0" w:lastRowLastColumn="0"/>
-        </w:trPr>
-        <w:tc>
-          <w:tcPr>
-            <w:cnfStyle w:val="001000000000" w:firstRow="0" w:lastRow="0" w:firstColumn="1" w:lastColumn="0" w:oddVBand="0" w:evenVBand="0" w:oddHBand="0" w:evenHBand="0" w:firstRowFirstColumn="0" w:firstRowLastColumn="0" w:lastRowFirstColumn="0" w:lastRowLastColumn="0"/>
-            <w:tcW w:w="879" w:type="dxa"/>
-          </w:tcPr>
-          <w:p/>
-        </w:tc>
-        <w:tc>
-          <w:tcPr>
-            <w:tcW w:w="6279" w:type="dxa"/>
-          </w:tcPr>
-          <w:p>
-            <w:pPr>
-              <w:cnfStyle w:val="000000100000" w:firstRow="0" w:lastRow="0" w:firstColumn="0" w:lastColumn="0" w:oddVBand="0" w:evenVBand="0" w:oddHBand="1" w:evenHBand="0" w:firstRowFirstColumn="0" w:firstRowLastColumn="0" w:lastRowFirstColumn="0" w:lastRowLastColumn="0"/>
-            </w:pPr>
-            <w:r>
-              <w:t>Verify story is complete(acceptance criteria)</w:t>
-            </w:r>
-          </w:p>
-        </w:tc>
-        <w:tc>
-          <w:tcPr>
-            <w:tcW w:w="1080" w:type="dxa"/>
-          </w:tcPr>
-          <w:p>
-            <w:pPr>
-              <w:cnfStyle w:val="000000100000" w:firstRow="0" w:lastRow="0" w:firstColumn="0" w:lastColumn="0" w:oddVBand="0" w:evenVBand="0" w:oddHBand="1" w:evenHBand="0" w:firstRowFirstColumn="0" w:firstRowLastColumn="0" w:lastRowFirstColumn="0" w:lastRowLastColumn="0"/>
-            </w:pPr>
-            <w:r>
-              <w:t>2</w:t>
-            </w:r>
-          </w:p>
-        </w:tc>
-        <w:tc>
-          <w:tcPr>
-            <w:tcW w:w="768" w:type="dxa"/>
-          </w:tcPr>
-          <w:p>
-            <w:pPr>
-              <w:cnfStyle w:val="000000100000" w:firstRow="0" w:lastRow="0" w:firstColumn="0" w:lastColumn="0" w:oddVBand="0" w:evenVBand="0" w:oddHBand="1" w:evenHBand="0" w:firstRowFirstColumn="0" w:firstRowLastColumn="0" w:lastRowFirstColumn="0" w:lastRowLastColumn="0"/>
-            </w:pPr>
-          </w:p>
-        </w:tc>
-      </w:tr>
-      <w:tr>
-        <w:tc>
-          <w:tcPr>
-            <w:cnfStyle w:val="001000000000" w:firstRow="0" w:lastRow="0" w:firstColumn="1" w:lastColumn="0" w:oddVBand="0" w:evenVBand="0" w:oddHBand="0" w:evenHBand="0" w:firstRowFirstColumn="0" w:firstRowLastColumn="0" w:lastRowFirstColumn="0" w:lastRowLastColumn="0"/>
-            <w:tcW w:w="879" w:type="dxa"/>
-          </w:tcPr>
-          <w:p/>
-        </w:tc>
-        <w:tc>
-          <w:tcPr>
-            <w:tcW w:w="6279" w:type="dxa"/>
-          </w:tcPr>
-          <w:p>
-            <w:pPr>
-              <w:tabs>
-                <w:tab w:val="right" w:pos="6219"/>
-              </w:tabs>
-              <w:cnfStyle w:val="000000000000" w:firstRow="0" w:lastRow="0" w:firstColumn="0" w:lastColumn="0" w:oddVBand="0" w:evenVBand="0" w:oddHBand="0" w:evenHBand="0" w:firstRowFirstColumn="0" w:firstRowLastColumn="0" w:lastRowFirstColumn="0" w:lastRowLastColumn="0"/>
-            </w:pPr>
-            <w:r>
-              <w:t>Story Points:  3</w:t>
-            </w:r>
-            <w:r>
-              <w:tab/>
-              <w:t>Total Hours:</w:t>
-            </w:r>
-          </w:p>
-        </w:tc>
-        <w:tc>
-          <w:tcPr>
-            <w:tcW w:w="1080" w:type="dxa"/>
-          </w:tcPr>
-          <w:p>
-            <w:pPr>
-              <w:cnfStyle w:val="000000000000" w:firstRow="0" w:lastRow="0" w:firstColumn="0" w:lastColumn="0" w:oddVBand="0" w:evenVBand="0" w:oddHBand="0" w:evenHBand="0" w:firstRowFirstColumn="0" w:firstRowLastColumn="0" w:lastRowFirstColumn="0" w:lastRowLastColumn="0"/>
-            </w:pPr>
-            <w:r>
-              <w:t>24</w:t>
-            </w:r>
-          </w:p>
-        </w:tc>
-        <w:tc>
-          <w:tcPr>
-            <w:tcW w:w="768" w:type="dxa"/>
-          </w:tcPr>
-          <w:p>
-            <w:pPr>
-              <w:cnfStyle w:val="000000000000" w:firstRow="0" w:lastRow="0" w:firstColumn="0" w:lastColumn="0" w:oddVBand="0" w:evenVBand="0" w:oddHBand="0" w:evenHBand="0" w:firstRowFirstColumn="0" w:firstRowLastColumn="0" w:lastRowFirstColumn="0" w:lastRowLastColumn="0"/>
-            </w:pPr>
-          </w:p>
-        </w:tc>
-      </w:tr>
-    </w:tbl>
+    <w:p>
+      <w:pPr>
+        <w:pStyle w:val="Heading2"/>
+        <w:spacing w:before="360"/>
+      </w:pPr>
+    </w:p>
+    <w:p>
+      <w:pPr>
+        <w:pStyle w:val="Heading2"/>
+        <w:spacing w:before="360"/>
+      </w:pPr>
+    </w:p>
+    <w:p>
+      <w:pPr>
+        <w:pStyle w:val="Heading2"/>
+        <w:spacing w:before="360"/>
+      </w:pPr>
+    </w:p>
+    <w:p>
+      <w:pPr>
+        <w:pStyle w:val="Heading2"/>
+        <w:spacing w:before="360"/>
+      </w:pPr>
+    </w:p>
+    <w:p>
+      <w:pPr>
+        <w:pStyle w:val="Heading2"/>
+        <w:spacing w:before="360"/>
+      </w:pPr>
+    </w:p>
+    <w:p>
+      <w:pPr>
+        <w:pStyle w:val="Heading2"/>
+        <w:spacing w:before="360"/>
+      </w:pPr>
+    </w:p>
+    <w:p>
+      <w:pPr>
+        <w:pStyle w:val="Heading2"/>
+        <w:spacing w:before="360"/>
+      </w:pPr>
+    </w:p>
+    <w:p>
+      <w:pPr>
+        <w:pStyle w:val="Heading2"/>
+        <w:spacing w:before="360"/>
+      </w:pPr>
+    </w:p>
+    <w:p>
+      <w:pPr>
+        <w:pStyle w:val="Heading2"/>
+        <w:spacing w:before="360"/>
+      </w:pPr>
+    </w:p>
+    <w:p>
+      <w:pPr>
+        <w:pStyle w:val="Heading2"/>
+        <w:spacing w:before="360"/>
+      </w:pPr>
+    </w:p>
+    <w:p>
+      <w:pPr>
+        <w:pStyle w:val="Heading2"/>
+        <w:spacing w:before="360"/>
+      </w:pPr>
+    </w:p>
     <w:p>
       <w:pPr>
         <w:rPr>
@@ -7759,6 +7063,7 @@
           <w:sz w:val="28"/>
         </w:rPr>
       </w:pPr>
+      <w:bookmarkStart w:id="20" w:name="_Toc509425814"/>
       <w:r>
         <w:br w:type="page"/>
       </w:r>
@@ -7767,7 +7072,6 @@
       <w:pPr>
         <w:pStyle w:val="Heading1"/>
       </w:pPr>
-      <w:bookmarkStart w:id="21" w:name="_Toc509425814"/>
       <w:r>
         <w:lastRenderedPageBreak/>
         <w:t>Sprint</w:t>
@@ -7778,7 +7082,7 @@
       <w:r>
         <w:t>2</w:t>
       </w:r>
-      <w:bookmarkEnd w:id="21"/>
+      <w:bookmarkEnd w:id="20"/>
     </w:p>
     <w:p>
       <w:pPr>
@@ -7800,19 +7104,7 @@
         <w:rPr>
           <w:sz w:val="24"/>
         </w:rPr>
-        <w:t>:</w:t>
-      </w:r>
-      <w:r>
-        <w:rPr>
-          <w:sz w:val="24"/>
-        </w:rPr>
-        <w:t xml:space="preserve"> 2</w:t>
-      </w:r>
-      <w:r>
-        <w:rPr>
-          <w:sz w:val="24"/>
-        </w:rPr>
-        <w:t>6</w:t>
+        <w:t>: 31</w:t>
       </w:r>
       <w:r>
         <w:rPr>
@@ -7829,7 +7121,7 @@
           <w:b w:val="0"/>
         </w:rPr>
       </w:pPr>
-      <w:bookmarkStart w:id="22" w:name="_Toc509425815"/>
+      <w:bookmarkStart w:id="21" w:name="_Toc509425815"/>
       <w:r>
         <w:rPr>
           <w:b w:val="0"/>
@@ -7840,9 +7132,991 @@
         <w:rPr>
           <w:b w:val="0"/>
         </w:rPr>
-        <w:t>27</w:t>
+        <w:t>2</w:t>
+      </w:r>
+      <w:bookmarkEnd w:id="21"/>
+      <w:r>
+        <w:rPr>
+          <w:b w:val="0"/>
+        </w:rPr>
+        <w:t>1</w:t>
+      </w:r>
+    </w:p>
+    <w:p>
+      <w:pPr>
+        <w:pStyle w:val="Heading2"/>
+        <w:spacing w:before="360"/>
+      </w:pPr>
+      <w:r>
+        <w:t>Story ID: View courses</w:t>
+      </w:r>
+      <w:bookmarkEnd w:id="19"/>
+    </w:p>
+    <w:tbl>
+      <w:tblPr>
+        <w:tblStyle w:val="LightList-Accent4"/>
+        <w:tblW w:w="0" w:type="auto"/>
+        <w:tblLook w:val="04A0" w:firstRow="1" w:lastRow="0" w:firstColumn="1" w:lastColumn="0" w:noHBand="0" w:noVBand="1"/>
+      </w:tblPr>
+      <w:tblGrid>
+        <w:gridCol w:w="886"/>
+        <w:gridCol w:w="6271"/>
+        <w:gridCol w:w="1081"/>
+        <w:gridCol w:w="768"/>
+      </w:tblGrid>
+      <w:tr>
+        <w:trPr>
+          <w:cnfStyle w:val="100000000000" w:firstRow="1" w:lastRow="0" w:firstColumn="0" w:lastColumn="0" w:oddVBand="0" w:evenVBand="0" w:oddHBand="0" w:evenHBand="0" w:firstRowFirstColumn="0" w:firstRowLastColumn="0" w:lastRowFirstColumn="0" w:lastRowLastColumn="0"/>
+        </w:trPr>
+        <w:tc>
+          <w:tcPr>
+            <w:cnfStyle w:val="001000000000" w:firstRow="0" w:lastRow="0" w:firstColumn="1" w:lastColumn="0" w:oddVBand="0" w:evenVBand="0" w:oddHBand="0" w:evenHBand="0" w:firstRowFirstColumn="0" w:firstRowLastColumn="0" w:lastRowFirstColumn="0" w:lastRowLastColumn="0"/>
+            <w:tcW w:w="886" w:type="dxa"/>
+          </w:tcPr>
+          <w:p>
+            <w:r>
+              <w:t>Task ID</w:t>
+            </w:r>
+          </w:p>
+        </w:tc>
+        <w:tc>
+          <w:tcPr>
+            <w:tcW w:w="6271" w:type="dxa"/>
+          </w:tcPr>
+          <w:p>
+            <w:pPr>
+              <w:cnfStyle w:val="100000000000" w:firstRow="1" w:lastRow="0" w:firstColumn="0" w:lastColumn="0" w:oddVBand="0" w:evenVBand="0" w:oddHBand="0" w:evenHBand="0" w:firstRowFirstColumn="0" w:firstRowLastColumn="0" w:lastRowFirstColumn="0" w:lastRowLastColumn="0"/>
+            </w:pPr>
+            <w:r>
+              <w:t>Task Description</w:t>
+            </w:r>
+          </w:p>
+        </w:tc>
+        <w:tc>
+          <w:tcPr>
+            <w:tcW w:w="1081" w:type="dxa"/>
+          </w:tcPr>
+          <w:p>
+            <w:pPr>
+              <w:cnfStyle w:val="100000000000" w:firstRow="1" w:lastRow="0" w:firstColumn="0" w:lastColumn="0" w:oddVBand="0" w:evenVBand="0" w:oddHBand="0" w:evenHBand="0" w:firstRowFirstColumn="0" w:firstRowLastColumn="0" w:lastRowFirstColumn="0" w:lastRowLastColumn="0"/>
+            </w:pPr>
+            <w:r>
+              <w:t>Estimate</w:t>
+            </w:r>
+          </w:p>
+        </w:tc>
+        <w:tc>
+          <w:tcPr>
+            <w:tcW w:w="768" w:type="dxa"/>
+          </w:tcPr>
+          <w:p>
+            <w:pPr>
+              <w:cnfStyle w:val="100000000000" w:firstRow="1" w:lastRow="0" w:firstColumn="0" w:lastColumn="0" w:oddVBand="0" w:evenVBand="0" w:oddHBand="0" w:evenHBand="0" w:firstRowFirstColumn="0" w:firstRowLastColumn="0" w:lastRowFirstColumn="0" w:lastRowLastColumn="0"/>
+            </w:pPr>
+            <w:r>
+              <w:t>Taken</w:t>
+            </w:r>
+          </w:p>
+        </w:tc>
+      </w:tr>
+      <w:tr>
+        <w:trPr>
+          <w:cnfStyle w:val="000000100000" w:firstRow="0" w:lastRow="0" w:firstColumn="0" w:lastColumn="0" w:oddVBand="0" w:evenVBand="0" w:oddHBand="1" w:evenHBand="0" w:firstRowFirstColumn="0" w:firstRowLastColumn="0" w:lastRowFirstColumn="0" w:lastRowLastColumn="0"/>
+        </w:trPr>
+        <w:tc>
+          <w:tcPr>
+            <w:cnfStyle w:val="001000000000" w:firstRow="0" w:lastRow="0" w:firstColumn="1" w:lastColumn="0" w:oddVBand="0" w:evenVBand="0" w:oddHBand="0" w:evenHBand="0" w:firstRowFirstColumn="0" w:firstRowLastColumn="0" w:lastRowFirstColumn="0" w:lastRowLastColumn="0"/>
+            <w:tcW w:w="886" w:type="dxa"/>
+          </w:tcPr>
+          <w:p/>
+        </w:tc>
+        <w:tc>
+          <w:tcPr>
+            <w:tcW w:w="6271" w:type="dxa"/>
+          </w:tcPr>
+          <w:p>
+            <w:pPr>
+              <w:cnfStyle w:val="000000100000" w:firstRow="0" w:lastRow="0" w:firstColumn="0" w:lastColumn="0" w:oddVBand="0" w:evenVBand="0" w:oddHBand="1" w:evenHBand="0" w:firstRowFirstColumn="0" w:firstRowLastColumn="0" w:lastRowFirstColumn="0" w:lastRowLastColumn="0"/>
+            </w:pPr>
+            <w:r>
+              <w:t>Design HTML page</w:t>
+            </w:r>
+          </w:p>
+        </w:tc>
+        <w:tc>
+          <w:tcPr>
+            <w:tcW w:w="1081" w:type="dxa"/>
+          </w:tcPr>
+          <w:p>
+            <w:pPr>
+              <w:jc w:val="center"/>
+              <w:cnfStyle w:val="000000100000" w:firstRow="0" w:lastRow="0" w:firstColumn="0" w:lastColumn="0" w:oddVBand="0" w:evenVBand="0" w:oddHBand="1" w:evenHBand="0" w:firstRowFirstColumn="0" w:firstRowLastColumn="0" w:lastRowFirstColumn="0" w:lastRowLastColumn="0"/>
+            </w:pPr>
+            <w:r>
+              <w:t>1</w:t>
+            </w:r>
+          </w:p>
+        </w:tc>
+        <w:tc>
+          <w:tcPr>
+            <w:tcW w:w="768" w:type="dxa"/>
+          </w:tcPr>
+          <w:p>
+            <w:pPr>
+              <w:cnfStyle w:val="000000100000" w:firstRow="0" w:lastRow="0" w:firstColumn="0" w:lastColumn="0" w:oddVBand="0" w:evenVBand="0" w:oddHBand="1" w:evenHBand="0" w:firstRowFirstColumn="0" w:firstRowLastColumn="0" w:lastRowFirstColumn="0" w:lastRowLastColumn="0"/>
+            </w:pPr>
+            <w:r>
+              <w:t>3</w:t>
+            </w:r>
+          </w:p>
+        </w:tc>
+      </w:tr>
+      <w:tr>
+        <w:tc>
+          <w:tcPr>
+            <w:cnfStyle w:val="001000000000" w:firstRow="0" w:lastRow="0" w:firstColumn="1" w:lastColumn="0" w:oddVBand="0" w:evenVBand="0" w:oddHBand="0" w:evenHBand="0" w:firstRowFirstColumn="0" w:firstRowLastColumn="0" w:lastRowFirstColumn="0" w:lastRowLastColumn="0"/>
+            <w:tcW w:w="886" w:type="dxa"/>
+          </w:tcPr>
+          <w:p/>
+        </w:tc>
+        <w:tc>
+          <w:tcPr>
+            <w:tcW w:w="6271" w:type="dxa"/>
+          </w:tcPr>
+          <w:p>
+            <w:pPr>
+              <w:cnfStyle w:val="000000000000" w:firstRow="0" w:lastRow="0" w:firstColumn="0" w:lastColumn="0" w:oddVBand="0" w:evenVBand="0" w:oddHBand="0" w:evenHBand="0" w:firstRowFirstColumn="0" w:firstRowLastColumn="0" w:lastRowFirstColumn="0" w:lastRowLastColumn="0"/>
+            </w:pPr>
+            <w:r>
+              <w:t>Create HTML page</w:t>
+            </w:r>
+          </w:p>
+        </w:tc>
+        <w:tc>
+          <w:tcPr>
+            <w:tcW w:w="1081" w:type="dxa"/>
+          </w:tcPr>
+          <w:p>
+            <w:pPr>
+              <w:jc w:val="center"/>
+              <w:cnfStyle w:val="000000000000" w:firstRow="0" w:lastRow="0" w:firstColumn="0" w:lastColumn="0" w:oddVBand="0" w:evenVBand="0" w:oddHBand="0" w:evenHBand="0" w:firstRowFirstColumn="0" w:firstRowLastColumn="0" w:lastRowFirstColumn="0" w:lastRowLastColumn="0"/>
+            </w:pPr>
+            <w:r>
+              <w:t>2</w:t>
+            </w:r>
+          </w:p>
+        </w:tc>
+        <w:tc>
+          <w:tcPr>
+            <w:tcW w:w="768" w:type="dxa"/>
+          </w:tcPr>
+          <w:p>
+            <w:pPr>
+              <w:cnfStyle w:val="000000000000" w:firstRow="0" w:lastRow="0" w:firstColumn="0" w:lastColumn="0" w:oddVBand="0" w:evenVBand="0" w:oddHBand="0" w:evenHBand="0" w:firstRowFirstColumn="0" w:firstRowLastColumn="0" w:lastRowFirstColumn="0" w:lastRowLastColumn="0"/>
+            </w:pPr>
+            <w:r>
+              <w:t>3</w:t>
+            </w:r>
+          </w:p>
+        </w:tc>
+      </w:tr>
+      <w:tr>
+        <w:trPr>
+          <w:cnfStyle w:val="000000100000" w:firstRow="0" w:lastRow="0" w:firstColumn="0" w:lastColumn="0" w:oddVBand="0" w:evenVBand="0" w:oddHBand="1" w:evenHBand="0" w:firstRowFirstColumn="0" w:firstRowLastColumn="0" w:lastRowFirstColumn="0" w:lastRowLastColumn="0"/>
+        </w:trPr>
+        <w:tc>
+          <w:tcPr>
+            <w:cnfStyle w:val="001000000000" w:firstRow="0" w:lastRow="0" w:firstColumn="1" w:lastColumn="0" w:oddVBand="0" w:evenVBand="0" w:oddHBand="0" w:evenHBand="0" w:firstRowFirstColumn="0" w:firstRowLastColumn="0" w:lastRowFirstColumn="0" w:lastRowLastColumn="0"/>
+            <w:tcW w:w="886" w:type="dxa"/>
+          </w:tcPr>
+          <w:p/>
+        </w:tc>
+        <w:tc>
+          <w:tcPr>
+            <w:tcW w:w="6271" w:type="dxa"/>
+          </w:tcPr>
+          <w:p>
+            <w:pPr>
+              <w:cnfStyle w:val="000000100000" w:firstRow="0" w:lastRow="0" w:firstColumn="0" w:lastColumn="0" w:oddVBand="0" w:evenVBand="0" w:oddHBand="1" w:evenHBand="0" w:firstRowFirstColumn="0" w:firstRowLastColumn="0" w:lastRowFirstColumn="0" w:lastRowLastColumn="0"/>
+            </w:pPr>
+            <w:r>
+              <w:t>Create course table</w:t>
+            </w:r>
+          </w:p>
+        </w:tc>
+        <w:tc>
+          <w:tcPr>
+            <w:tcW w:w="1081" w:type="dxa"/>
+          </w:tcPr>
+          <w:p>
+            <w:pPr>
+              <w:jc w:val="center"/>
+              <w:cnfStyle w:val="000000100000" w:firstRow="0" w:lastRow="0" w:firstColumn="0" w:lastColumn="0" w:oddVBand="0" w:evenVBand="0" w:oddHBand="1" w:evenHBand="0" w:firstRowFirstColumn="0" w:firstRowLastColumn="0" w:lastRowFirstColumn="0" w:lastRowLastColumn="0"/>
+            </w:pPr>
+            <w:r>
+              <w:t>3</w:t>
+            </w:r>
+          </w:p>
+        </w:tc>
+        <w:tc>
+          <w:tcPr>
+            <w:tcW w:w="768" w:type="dxa"/>
+          </w:tcPr>
+          <w:p>
+            <w:pPr>
+              <w:cnfStyle w:val="000000100000" w:firstRow="0" w:lastRow="0" w:firstColumn="0" w:lastColumn="0" w:oddVBand="0" w:evenVBand="0" w:oddHBand="1" w:evenHBand="0" w:firstRowFirstColumn="0" w:firstRowLastColumn="0" w:lastRowFirstColumn="0" w:lastRowLastColumn="0"/>
+            </w:pPr>
+            <w:r>
+              <w:t>4</w:t>
+            </w:r>
+          </w:p>
+        </w:tc>
+      </w:tr>
+      <w:tr>
+        <w:tc>
+          <w:tcPr>
+            <w:cnfStyle w:val="001000000000" w:firstRow="0" w:lastRow="0" w:firstColumn="1" w:lastColumn="0" w:oddVBand="0" w:evenVBand="0" w:oddHBand="0" w:evenHBand="0" w:firstRowFirstColumn="0" w:firstRowLastColumn="0" w:lastRowFirstColumn="0" w:lastRowLastColumn="0"/>
+            <w:tcW w:w="886" w:type="dxa"/>
+          </w:tcPr>
+          <w:p/>
+        </w:tc>
+        <w:tc>
+          <w:tcPr>
+            <w:tcW w:w="6271" w:type="dxa"/>
+          </w:tcPr>
+          <w:p>
+            <w:pPr>
+              <w:cnfStyle w:val="000000000000" w:firstRow="0" w:lastRow="0" w:firstColumn="0" w:lastColumn="0" w:oddVBand="0" w:evenVBand="0" w:oddHBand="0" w:evenHBand="0" w:firstRowFirstColumn="0" w:firstRowLastColumn="0" w:lastRowFirstColumn="0" w:lastRowLastColumn="0"/>
+            </w:pPr>
+            <w:r>
+              <w:t>Write SQL to execute to see all current courses available</w:t>
+            </w:r>
+          </w:p>
+        </w:tc>
+        <w:tc>
+          <w:tcPr>
+            <w:tcW w:w="1081" w:type="dxa"/>
+          </w:tcPr>
+          <w:p>
+            <w:pPr>
+              <w:jc w:val="center"/>
+              <w:cnfStyle w:val="000000000000" w:firstRow="0" w:lastRow="0" w:firstColumn="0" w:lastColumn="0" w:oddVBand="0" w:evenVBand="0" w:oddHBand="0" w:evenHBand="0" w:firstRowFirstColumn="0" w:firstRowLastColumn="0" w:lastRowFirstColumn="0" w:lastRowLastColumn="0"/>
+            </w:pPr>
+            <w:r>
+              <w:t>2</w:t>
+            </w:r>
+          </w:p>
+        </w:tc>
+        <w:tc>
+          <w:tcPr>
+            <w:tcW w:w="768" w:type="dxa"/>
+          </w:tcPr>
+          <w:p>
+            <w:pPr>
+              <w:cnfStyle w:val="000000000000" w:firstRow="0" w:lastRow="0" w:firstColumn="0" w:lastColumn="0" w:oddVBand="0" w:evenVBand="0" w:oddHBand="0" w:evenHBand="0" w:firstRowFirstColumn="0" w:firstRowLastColumn="0" w:lastRowFirstColumn="0" w:lastRowLastColumn="0"/>
+            </w:pPr>
+            <w:r>
+              <w:t>1</w:t>
+            </w:r>
+          </w:p>
+        </w:tc>
+      </w:tr>
+      <w:tr>
+        <w:trPr>
+          <w:cnfStyle w:val="000000100000" w:firstRow="0" w:lastRow="0" w:firstColumn="0" w:lastColumn="0" w:oddVBand="0" w:evenVBand="0" w:oddHBand="1" w:evenHBand="0" w:firstRowFirstColumn="0" w:firstRowLastColumn="0" w:lastRowFirstColumn="0" w:lastRowLastColumn="0"/>
+        </w:trPr>
+        <w:tc>
+          <w:tcPr>
+            <w:cnfStyle w:val="001000000000" w:firstRow="0" w:lastRow="0" w:firstColumn="1" w:lastColumn="0" w:oddVBand="0" w:evenVBand="0" w:oddHBand="0" w:evenHBand="0" w:firstRowFirstColumn="0" w:firstRowLastColumn="0" w:lastRowFirstColumn="0" w:lastRowLastColumn="0"/>
+            <w:tcW w:w="886" w:type="dxa"/>
+          </w:tcPr>
+          <w:p/>
+        </w:tc>
+        <w:tc>
+          <w:tcPr>
+            <w:tcW w:w="6271" w:type="dxa"/>
+          </w:tcPr>
+          <w:p>
+            <w:pPr>
+              <w:cnfStyle w:val="000000100000" w:firstRow="0" w:lastRow="0" w:firstColumn="0" w:lastColumn="0" w:oddVBand="0" w:evenVBand="0" w:oddHBand="1" w:evenHBand="0" w:firstRowFirstColumn="0" w:firstRowLastColumn="0" w:lastRowFirstColumn="0" w:lastRowLastColumn="0"/>
+            </w:pPr>
+            <w:r>
+              <w:t xml:space="preserve">Use </w:t>
+            </w:r>
+            <w:r>
+              <w:t>JavaScript</w:t>
+            </w:r>
+            <w:r>
+              <w:t xml:space="preserve"> to build into HTML format</w:t>
+            </w:r>
+          </w:p>
+        </w:tc>
+        <w:tc>
+          <w:tcPr>
+            <w:tcW w:w="1081" w:type="dxa"/>
+          </w:tcPr>
+          <w:p>
+            <w:pPr>
+              <w:jc w:val="center"/>
+              <w:cnfStyle w:val="000000100000" w:firstRow="0" w:lastRow="0" w:firstColumn="0" w:lastColumn="0" w:oddVBand="0" w:evenVBand="0" w:oddHBand="1" w:evenHBand="0" w:firstRowFirstColumn="0" w:firstRowLastColumn="0" w:lastRowFirstColumn="0" w:lastRowLastColumn="0"/>
+            </w:pPr>
+            <w:r>
+              <w:t>4</w:t>
+            </w:r>
+          </w:p>
+        </w:tc>
+        <w:tc>
+          <w:tcPr>
+            <w:tcW w:w="768" w:type="dxa"/>
+          </w:tcPr>
+          <w:p>
+            <w:pPr>
+              <w:cnfStyle w:val="000000100000" w:firstRow="0" w:lastRow="0" w:firstColumn="0" w:lastColumn="0" w:oddVBand="0" w:evenVBand="0" w:oddHBand="1" w:evenHBand="0" w:firstRowFirstColumn="0" w:firstRowLastColumn="0" w:lastRowFirstColumn="0" w:lastRowLastColumn="0"/>
+            </w:pPr>
+            <w:r>
+              <w:t>4</w:t>
+            </w:r>
+          </w:p>
+        </w:tc>
+      </w:tr>
+      <w:tr>
+        <w:tc>
+          <w:tcPr>
+            <w:cnfStyle w:val="001000000000" w:firstRow="0" w:lastRow="0" w:firstColumn="1" w:lastColumn="0" w:oddVBand="0" w:evenVBand="0" w:oddHBand="0" w:evenHBand="0" w:firstRowFirstColumn="0" w:firstRowLastColumn="0" w:lastRowFirstColumn="0" w:lastRowLastColumn="0"/>
+            <w:tcW w:w="886" w:type="dxa"/>
+          </w:tcPr>
+          <w:p/>
+        </w:tc>
+        <w:tc>
+          <w:tcPr>
+            <w:tcW w:w="6271" w:type="dxa"/>
+          </w:tcPr>
+          <w:p>
+            <w:pPr>
+              <w:cnfStyle w:val="000000000000" w:firstRow="0" w:lastRow="0" w:firstColumn="0" w:lastColumn="0" w:oddVBand="0" w:evenVBand="0" w:oddHBand="0" w:evenHBand="0" w:firstRowFirstColumn="0" w:firstRowLastColumn="0" w:lastRowFirstColumn="0" w:lastRowLastColumn="0"/>
+            </w:pPr>
+            <w:r>
+              <w:t>Write automated unit test</w:t>
+            </w:r>
+          </w:p>
+        </w:tc>
+        <w:tc>
+          <w:tcPr>
+            <w:tcW w:w="1081" w:type="dxa"/>
+          </w:tcPr>
+          <w:p>
+            <w:pPr>
+              <w:jc w:val="center"/>
+              <w:cnfStyle w:val="000000000000" w:firstRow="0" w:lastRow="0" w:firstColumn="0" w:lastColumn="0" w:oddVBand="0" w:evenVBand="0" w:oddHBand="0" w:evenHBand="0" w:firstRowFirstColumn="0" w:firstRowLastColumn="0" w:lastRowFirstColumn="0" w:lastRowLastColumn="0"/>
+            </w:pPr>
+            <w:r>
+              <w:t>2</w:t>
+            </w:r>
+          </w:p>
+        </w:tc>
+        <w:tc>
+          <w:tcPr>
+            <w:tcW w:w="768" w:type="dxa"/>
+          </w:tcPr>
+          <w:p>
+            <w:pPr>
+              <w:cnfStyle w:val="000000000000" w:firstRow="0" w:lastRow="0" w:firstColumn="0" w:lastColumn="0" w:oddVBand="0" w:evenVBand="0" w:oddHBand="0" w:evenHBand="0" w:firstRowFirstColumn="0" w:firstRowLastColumn="0" w:lastRowFirstColumn="0" w:lastRowLastColumn="0"/>
+            </w:pPr>
+          </w:p>
+        </w:tc>
+      </w:tr>
+      <w:tr>
+        <w:trPr>
+          <w:cnfStyle w:val="000000100000" w:firstRow="0" w:lastRow="0" w:firstColumn="0" w:lastColumn="0" w:oddVBand="0" w:evenVBand="0" w:oddHBand="1" w:evenHBand="0" w:firstRowFirstColumn="0" w:firstRowLastColumn="0" w:lastRowFirstColumn="0" w:lastRowLastColumn="0"/>
+        </w:trPr>
+        <w:tc>
+          <w:tcPr>
+            <w:cnfStyle w:val="001000000000" w:firstRow="0" w:lastRow="0" w:firstColumn="1" w:lastColumn="0" w:oddVBand="0" w:evenVBand="0" w:oddHBand="0" w:evenHBand="0" w:firstRowFirstColumn="0" w:firstRowLastColumn="0" w:lastRowFirstColumn="0" w:lastRowLastColumn="0"/>
+            <w:tcW w:w="886" w:type="dxa"/>
+          </w:tcPr>
+          <w:p/>
+        </w:tc>
+        <w:tc>
+          <w:tcPr>
+            <w:tcW w:w="6271" w:type="dxa"/>
+          </w:tcPr>
+          <w:p>
+            <w:pPr>
+              <w:cnfStyle w:val="000000100000" w:firstRow="0" w:lastRow="0" w:firstColumn="0" w:lastColumn="0" w:oddVBand="0" w:evenVBand="0" w:oddHBand="1" w:evenHBand="0" w:firstRowFirstColumn="0" w:firstRowLastColumn="0" w:lastRowFirstColumn="0" w:lastRowLastColumn="0"/>
+            </w:pPr>
+            <w:r>
+              <w:t>Verify story is complete(acceptance criteria)</w:t>
+            </w:r>
+          </w:p>
+        </w:tc>
+        <w:tc>
+          <w:tcPr>
+            <w:tcW w:w="1081" w:type="dxa"/>
+          </w:tcPr>
+          <w:p>
+            <w:pPr>
+              <w:jc w:val="center"/>
+              <w:cnfStyle w:val="000000100000" w:firstRow="0" w:lastRow="0" w:firstColumn="0" w:lastColumn="0" w:oddVBand="0" w:evenVBand="0" w:oddHBand="1" w:evenHBand="0" w:firstRowFirstColumn="0" w:firstRowLastColumn="0" w:lastRowFirstColumn="0" w:lastRowLastColumn="0"/>
+            </w:pPr>
+            <w:r>
+              <w:t>2</w:t>
+            </w:r>
+          </w:p>
+        </w:tc>
+        <w:tc>
+          <w:tcPr>
+            <w:tcW w:w="768" w:type="dxa"/>
+          </w:tcPr>
+          <w:p>
+            <w:pPr>
+              <w:cnfStyle w:val="000000100000" w:firstRow="0" w:lastRow="0" w:firstColumn="0" w:lastColumn="0" w:oddVBand="0" w:evenVBand="0" w:oddHBand="1" w:evenHBand="0" w:firstRowFirstColumn="0" w:firstRowLastColumn="0" w:lastRowFirstColumn="0" w:lastRowLastColumn="0"/>
+            </w:pPr>
+          </w:p>
+        </w:tc>
+      </w:tr>
+      <w:tr>
+        <w:tc>
+          <w:tcPr>
+            <w:cnfStyle w:val="001000000000" w:firstRow="0" w:lastRow="0" w:firstColumn="1" w:lastColumn="0" w:oddVBand="0" w:evenVBand="0" w:oddHBand="0" w:evenHBand="0" w:firstRowFirstColumn="0" w:firstRowLastColumn="0" w:lastRowFirstColumn="0" w:lastRowLastColumn="0"/>
+            <w:tcW w:w="886" w:type="dxa"/>
+          </w:tcPr>
+          <w:p/>
+        </w:tc>
+        <w:tc>
+          <w:tcPr>
+            <w:tcW w:w="6271" w:type="dxa"/>
+          </w:tcPr>
+          <w:p>
+            <w:pPr>
+              <w:tabs>
+                <w:tab w:val="left" w:pos="1790"/>
+                <w:tab w:val="right" w:pos="6219"/>
+              </w:tabs>
+              <w:cnfStyle w:val="000000000000" w:firstRow="0" w:lastRow="0" w:firstColumn="0" w:lastColumn="0" w:oddVBand="0" w:evenVBand="0" w:oddHBand="0" w:evenHBand="0" w:firstRowFirstColumn="0" w:firstRowLastColumn="0" w:lastRowFirstColumn="0" w:lastRowLastColumn="0"/>
+            </w:pPr>
+            <w:r>
+              <w:t>Story Points:  2</w:t>
+            </w:r>
+            <w:r>
+              <w:tab/>
+            </w:r>
+            <w:r>
+              <w:tab/>
+              <w:t>Total Hours:</w:t>
+            </w:r>
+          </w:p>
+        </w:tc>
+        <w:tc>
+          <w:tcPr>
+            <w:tcW w:w="1081" w:type="dxa"/>
+          </w:tcPr>
+          <w:p>
+            <w:pPr>
+              <w:cnfStyle w:val="000000000000" w:firstRow="0" w:lastRow="0" w:firstColumn="0" w:lastColumn="0" w:oddVBand="0" w:evenVBand="0" w:oddHBand="0" w:evenHBand="0" w:firstRowFirstColumn="0" w:firstRowLastColumn="0" w:lastRowFirstColumn="0" w:lastRowLastColumn="0"/>
+            </w:pPr>
+            <w:r>
+              <w:t>16</w:t>
+            </w:r>
+          </w:p>
+        </w:tc>
+        <w:tc>
+          <w:tcPr>
+            <w:tcW w:w="768" w:type="dxa"/>
+          </w:tcPr>
+          <w:p>
+            <w:pPr>
+              <w:cnfStyle w:val="000000000000" w:firstRow="0" w:lastRow="0" w:firstColumn="0" w:lastColumn="0" w:oddVBand="0" w:evenVBand="0" w:oddHBand="0" w:evenHBand="0" w:firstRowFirstColumn="0" w:firstRowLastColumn="0" w:lastRowFirstColumn="0" w:lastRowLastColumn="0"/>
+            </w:pPr>
+          </w:p>
+        </w:tc>
+      </w:tr>
+    </w:tbl>
+    <w:p>
+      <w:pPr>
+        <w:pStyle w:val="Heading2"/>
+        <w:spacing w:before="360"/>
+      </w:pPr>
+      <w:bookmarkStart w:id="22" w:name="_Toc509425813"/>
+      <w:r>
+        <w:t>Story ID: Teacher view booked classes</w:t>
       </w:r>
       <w:bookmarkEnd w:id="22"/>
+    </w:p>
+    <w:tbl>
+      <w:tblPr>
+        <w:tblStyle w:val="LightList-Accent4"/>
+        <w:tblW w:w="0" w:type="auto"/>
+        <w:tblLook w:val="04A0" w:firstRow="1" w:lastRow="0" w:firstColumn="1" w:lastColumn="0" w:noHBand="0" w:noVBand="1"/>
+      </w:tblPr>
+      <w:tblGrid>
+        <w:gridCol w:w="879"/>
+        <w:gridCol w:w="6279"/>
+        <w:gridCol w:w="1080"/>
+        <w:gridCol w:w="768"/>
+      </w:tblGrid>
+      <w:tr>
+        <w:trPr>
+          <w:cnfStyle w:val="100000000000" w:firstRow="1" w:lastRow="0" w:firstColumn="0" w:lastColumn="0" w:oddVBand="0" w:evenVBand="0" w:oddHBand="0" w:evenHBand="0" w:firstRowFirstColumn="0" w:firstRowLastColumn="0" w:lastRowFirstColumn="0" w:lastRowLastColumn="0"/>
+        </w:trPr>
+        <w:tc>
+          <w:tcPr>
+            <w:cnfStyle w:val="001000000000" w:firstRow="0" w:lastRow="0" w:firstColumn="1" w:lastColumn="0" w:oddVBand="0" w:evenVBand="0" w:oddHBand="0" w:evenHBand="0" w:firstRowFirstColumn="0" w:firstRowLastColumn="0" w:lastRowFirstColumn="0" w:lastRowLastColumn="0"/>
+            <w:tcW w:w="879" w:type="dxa"/>
+          </w:tcPr>
+          <w:p>
+            <w:r>
+              <w:t>Task ID</w:t>
+            </w:r>
+          </w:p>
+        </w:tc>
+        <w:tc>
+          <w:tcPr>
+            <w:tcW w:w="6279" w:type="dxa"/>
+          </w:tcPr>
+          <w:p>
+            <w:pPr>
+              <w:cnfStyle w:val="100000000000" w:firstRow="1" w:lastRow="0" w:firstColumn="0" w:lastColumn="0" w:oddVBand="0" w:evenVBand="0" w:oddHBand="0" w:evenHBand="0" w:firstRowFirstColumn="0" w:firstRowLastColumn="0" w:lastRowFirstColumn="0" w:lastRowLastColumn="0"/>
+            </w:pPr>
+            <w:r>
+              <w:t>Task Description</w:t>
+            </w:r>
+          </w:p>
+        </w:tc>
+        <w:tc>
+          <w:tcPr>
+            <w:tcW w:w="1080" w:type="dxa"/>
+          </w:tcPr>
+          <w:p>
+            <w:pPr>
+              <w:cnfStyle w:val="100000000000" w:firstRow="1" w:lastRow="0" w:firstColumn="0" w:lastColumn="0" w:oddVBand="0" w:evenVBand="0" w:oddHBand="0" w:evenHBand="0" w:firstRowFirstColumn="0" w:firstRowLastColumn="0" w:lastRowFirstColumn="0" w:lastRowLastColumn="0"/>
+            </w:pPr>
+            <w:r>
+              <w:t>Estimate</w:t>
+            </w:r>
+          </w:p>
+        </w:tc>
+        <w:tc>
+          <w:tcPr>
+            <w:tcW w:w="768" w:type="dxa"/>
+          </w:tcPr>
+          <w:p>
+            <w:pPr>
+              <w:cnfStyle w:val="100000000000" w:firstRow="1" w:lastRow="0" w:firstColumn="0" w:lastColumn="0" w:oddVBand="0" w:evenVBand="0" w:oddHBand="0" w:evenHBand="0" w:firstRowFirstColumn="0" w:firstRowLastColumn="0" w:lastRowFirstColumn="0" w:lastRowLastColumn="0"/>
+            </w:pPr>
+            <w:r>
+              <w:t>Taken</w:t>
+            </w:r>
+          </w:p>
+        </w:tc>
+      </w:tr>
+      <w:tr>
+        <w:trPr>
+          <w:cnfStyle w:val="000000100000" w:firstRow="0" w:lastRow="0" w:firstColumn="0" w:lastColumn="0" w:oddVBand="0" w:evenVBand="0" w:oddHBand="1" w:evenHBand="0" w:firstRowFirstColumn="0" w:firstRowLastColumn="0" w:lastRowFirstColumn="0" w:lastRowLastColumn="0"/>
+        </w:trPr>
+        <w:tc>
+          <w:tcPr>
+            <w:cnfStyle w:val="001000000000" w:firstRow="0" w:lastRow="0" w:firstColumn="1" w:lastColumn="0" w:oddVBand="0" w:evenVBand="0" w:oddHBand="0" w:evenHBand="0" w:firstRowFirstColumn="0" w:firstRowLastColumn="0" w:lastRowFirstColumn="0" w:lastRowLastColumn="0"/>
+            <w:tcW w:w="879" w:type="dxa"/>
+          </w:tcPr>
+          <w:p/>
+        </w:tc>
+        <w:tc>
+          <w:tcPr>
+            <w:tcW w:w="6279" w:type="dxa"/>
+          </w:tcPr>
+          <w:p>
+            <w:pPr>
+              <w:cnfStyle w:val="000000100000" w:firstRow="0" w:lastRow="0" w:firstColumn="0" w:lastColumn="0" w:oddVBand="0" w:evenVBand="0" w:oddHBand="1" w:evenHBand="0" w:firstRowFirstColumn="0" w:firstRowLastColumn="0" w:lastRowFirstColumn="0" w:lastRowLastColumn="0"/>
+            </w:pPr>
+            <w:r>
+              <w:t>Design HTML page</w:t>
+            </w:r>
+          </w:p>
+        </w:tc>
+        <w:tc>
+          <w:tcPr>
+            <w:tcW w:w="1080" w:type="dxa"/>
+          </w:tcPr>
+          <w:p>
+            <w:pPr>
+              <w:cnfStyle w:val="000000100000" w:firstRow="0" w:lastRow="0" w:firstColumn="0" w:lastColumn="0" w:oddVBand="0" w:evenVBand="0" w:oddHBand="1" w:evenHBand="0" w:firstRowFirstColumn="0" w:firstRowLastColumn="0" w:lastRowFirstColumn="0" w:lastRowLastColumn="0"/>
+            </w:pPr>
+            <w:r>
+              <w:t>1</w:t>
+            </w:r>
+          </w:p>
+        </w:tc>
+        <w:tc>
+          <w:tcPr>
+            <w:tcW w:w="768" w:type="dxa"/>
+          </w:tcPr>
+          <w:p>
+            <w:pPr>
+              <w:cnfStyle w:val="000000100000" w:firstRow="0" w:lastRow="0" w:firstColumn="0" w:lastColumn="0" w:oddVBand="0" w:evenVBand="0" w:oddHBand="1" w:evenHBand="0" w:firstRowFirstColumn="0" w:firstRowLastColumn="0" w:lastRowFirstColumn="0" w:lastRowLastColumn="0"/>
+            </w:pPr>
+            <w:r>
+              <w:t>2</w:t>
+            </w:r>
+          </w:p>
+        </w:tc>
+      </w:tr>
+      <w:tr>
+        <w:tc>
+          <w:tcPr>
+            <w:cnfStyle w:val="001000000000" w:firstRow="0" w:lastRow="0" w:firstColumn="1" w:lastColumn="0" w:oddVBand="0" w:evenVBand="0" w:oddHBand="0" w:evenHBand="0" w:firstRowFirstColumn="0" w:firstRowLastColumn="0" w:lastRowFirstColumn="0" w:lastRowLastColumn="0"/>
+            <w:tcW w:w="879" w:type="dxa"/>
+          </w:tcPr>
+          <w:p/>
+        </w:tc>
+        <w:tc>
+          <w:tcPr>
+            <w:tcW w:w="6279" w:type="dxa"/>
+          </w:tcPr>
+          <w:p>
+            <w:pPr>
+              <w:cnfStyle w:val="000000000000" w:firstRow="0" w:lastRow="0" w:firstColumn="0" w:lastColumn="0" w:oddVBand="0" w:evenVBand="0" w:oddHBand="0" w:evenHBand="0" w:firstRowFirstColumn="0" w:firstRowLastColumn="0" w:lastRowFirstColumn="0" w:lastRowLastColumn="0"/>
+            </w:pPr>
+            <w:r>
+              <w:t>Create HTML page</w:t>
+            </w:r>
+          </w:p>
+        </w:tc>
+        <w:tc>
+          <w:tcPr>
+            <w:tcW w:w="1080" w:type="dxa"/>
+          </w:tcPr>
+          <w:p>
+            <w:pPr>
+              <w:cnfStyle w:val="000000000000" w:firstRow="0" w:lastRow="0" w:firstColumn="0" w:lastColumn="0" w:oddVBand="0" w:evenVBand="0" w:oddHBand="0" w:evenHBand="0" w:firstRowFirstColumn="0" w:firstRowLastColumn="0" w:lastRowFirstColumn="0" w:lastRowLastColumn="0"/>
+            </w:pPr>
+            <w:r>
+              <w:t>2</w:t>
+            </w:r>
+          </w:p>
+        </w:tc>
+        <w:tc>
+          <w:tcPr>
+            <w:tcW w:w="768" w:type="dxa"/>
+          </w:tcPr>
+          <w:p>
+            <w:pPr>
+              <w:cnfStyle w:val="000000000000" w:firstRow="0" w:lastRow="0" w:firstColumn="0" w:lastColumn="0" w:oddVBand="0" w:evenVBand="0" w:oddHBand="0" w:evenHBand="0" w:firstRowFirstColumn="0" w:firstRowLastColumn="0" w:lastRowFirstColumn="0" w:lastRowLastColumn="0"/>
+            </w:pPr>
+            <w:r>
+              <w:t>2</w:t>
+            </w:r>
+          </w:p>
+        </w:tc>
+      </w:tr>
+      <w:tr>
+        <w:trPr>
+          <w:cnfStyle w:val="000000100000" w:firstRow="0" w:lastRow="0" w:firstColumn="0" w:lastColumn="0" w:oddVBand="0" w:evenVBand="0" w:oddHBand="1" w:evenHBand="0" w:firstRowFirstColumn="0" w:firstRowLastColumn="0" w:lastRowFirstColumn="0" w:lastRowLastColumn="0"/>
+        </w:trPr>
+        <w:tc>
+          <w:tcPr>
+            <w:cnfStyle w:val="001000000000" w:firstRow="0" w:lastRow="0" w:firstColumn="1" w:lastColumn="0" w:oddVBand="0" w:evenVBand="0" w:oddHBand="0" w:evenHBand="0" w:firstRowFirstColumn="0" w:firstRowLastColumn="0" w:lastRowFirstColumn="0" w:lastRowLastColumn="0"/>
+            <w:tcW w:w="879" w:type="dxa"/>
+          </w:tcPr>
+          <w:p/>
+        </w:tc>
+        <w:tc>
+          <w:tcPr>
+            <w:tcW w:w="6279" w:type="dxa"/>
+          </w:tcPr>
+          <w:p>
+            <w:pPr>
+              <w:cnfStyle w:val="000000100000" w:firstRow="0" w:lastRow="0" w:firstColumn="0" w:lastColumn="0" w:oddVBand="0" w:evenVBand="0" w:oddHBand="1" w:evenHBand="0" w:firstRowFirstColumn="0" w:firstRowLastColumn="0" w:lastRowFirstColumn="0" w:lastRowLastColumn="0"/>
+            </w:pPr>
+            <w:r>
+              <w:t>Create classes table</w:t>
+            </w:r>
+          </w:p>
+        </w:tc>
+        <w:tc>
+          <w:tcPr>
+            <w:tcW w:w="1080" w:type="dxa"/>
+          </w:tcPr>
+          <w:p>
+            <w:pPr>
+              <w:cnfStyle w:val="000000100000" w:firstRow="0" w:lastRow="0" w:firstColumn="0" w:lastColumn="0" w:oddVBand="0" w:evenVBand="0" w:oddHBand="1" w:evenHBand="0" w:firstRowFirstColumn="0" w:firstRowLastColumn="0" w:lastRowFirstColumn="0" w:lastRowLastColumn="0"/>
+            </w:pPr>
+            <w:r>
+              <w:t>6</w:t>
+            </w:r>
+          </w:p>
+        </w:tc>
+        <w:tc>
+          <w:tcPr>
+            <w:tcW w:w="768" w:type="dxa"/>
+          </w:tcPr>
+          <w:p>
+            <w:pPr>
+              <w:cnfStyle w:val="000000100000" w:firstRow="0" w:lastRow="0" w:firstColumn="0" w:lastColumn="0" w:oddVBand="0" w:evenVBand="0" w:oddHBand="1" w:evenHBand="0" w:firstRowFirstColumn="0" w:firstRowLastColumn="0" w:lastRowFirstColumn="0" w:lastRowLastColumn="0"/>
+            </w:pPr>
+            <w:r>
+              <w:t>4</w:t>
+            </w:r>
+          </w:p>
+        </w:tc>
+      </w:tr>
+      <w:tr>
+        <w:tc>
+          <w:tcPr>
+            <w:cnfStyle w:val="001000000000" w:firstRow="0" w:lastRow="0" w:firstColumn="1" w:lastColumn="0" w:oddVBand="0" w:evenVBand="0" w:oddHBand="0" w:evenHBand="0" w:firstRowFirstColumn="0" w:firstRowLastColumn="0" w:lastRowFirstColumn="0" w:lastRowLastColumn="0"/>
+            <w:tcW w:w="879" w:type="dxa"/>
+          </w:tcPr>
+          <w:p/>
+        </w:tc>
+        <w:tc>
+          <w:tcPr>
+            <w:tcW w:w="6279" w:type="dxa"/>
+          </w:tcPr>
+          <w:p>
+            <w:pPr>
+              <w:cnfStyle w:val="000000000000" w:firstRow="0" w:lastRow="0" w:firstColumn="0" w:lastColumn="0" w:oddVBand="0" w:evenVBand="0" w:oddHBand="0" w:evenHBand="0" w:firstRowFirstColumn="0" w:firstRowLastColumn="0" w:lastRowFirstColumn="0" w:lastRowLastColumn="0"/>
+            </w:pPr>
+            <w:r>
+              <w:t>Use PHP and SQL to retrieve booked classes for specific teacher</w:t>
+            </w:r>
+          </w:p>
+        </w:tc>
+        <w:tc>
+          <w:tcPr>
+            <w:tcW w:w="1080" w:type="dxa"/>
+          </w:tcPr>
+          <w:p>
+            <w:pPr>
+              <w:cnfStyle w:val="000000000000" w:firstRow="0" w:lastRow="0" w:firstColumn="0" w:lastColumn="0" w:oddVBand="0" w:evenVBand="0" w:oddHBand="0" w:evenHBand="0" w:firstRowFirstColumn="0" w:firstRowLastColumn="0" w:lastRowFirstColumn="0" w:lastRowLastColumn="0"/>
+            </w:pPr>
+            <w:r>
+              <w:t>5</w:t>
+            </w:r>
+          </w:p>
+        </w:tc>
+        <w:tc>
+          <w:tcPr>
+            <w:tcW w:w="768" w:type="dxa"/>
+          </w:tcPr>
+          <w:p>
+            <w:pPr>
+              <w:cnfStyle w:val="000000000000" w:firstRow="0" w:lastRow="0" w:firstColumn="0" w:lastColumn="0" w:oddVBand="0" w:evenVBand="0" w:oddHBand="0" w:evenHBand="0" w:firstRowFirstColumn="0" w:firstRowLastColumn="0" w:lastRowFirstColumn="0" w:lastRowLastColumn="0"/>
+            </w:pPr>
+            <w:r>
+              <w:t>4</w:t>
+            </w:r>
+          </w:p>
+        </w:tc>
+      </w:tr>
+      <w:tr>
+        <w:trPr>
+          <w:cnfStyle w:val="000000100000" w:firstRow="0" w:lastRow="0" w:firstColumn="0" w:lastColumn="0" w:oddVBand="0" w:evenVBand="0" w:oddHBand="1" w:evenHBand="0" w:firstRowFirstColumn="0" w:firstRowLastColumn="0" w:lastRowFirstColumn="0" w:lastRowLastColumn="0"/>
+        </w:trPr>
+        <w:tc>
+          <w:tcPr>
+            <w:cnfStyle w:val="001000000000" w:firstRow="0" w:lastRow="0" w:firstColumn="1" w:lastColumn="0" w:oddVBand="0" w:evenVBand="0" w:oddHBand="0" w:evenHBand="0" w:firstRowFirstColumn="0" w:firstRowLastColumn="0" w:lastRowFirstColumn="0" w:lastRowLastColumn="0"/>
+            <w:tcW w:w="879" w:type="dxa"/>
+          </w:tcPr>
+          <w:p/>
+        </w:tc>
+        <w:tc>
+          <w:tcPr>
+            <w:tcW w:w="6279" w:type="dxa"/>
+          </w:tcPr>
+          <w:p>
+            <w:pPr>
+              <w:cnfStyle w:val="000000100000" w:firstRow="0" w:lastRow="0" w:firstColumn="0" w:lastColumn="0" w:oddVBand="0" w:evenVBand="0" w:oddHBand="1" w:evenHBand="0" w:firstRowFirstColumn="0" w:firstRowLastColumn="0" w:lastRowFirstColumn="0" w:lastRowLastColumn="0"/>
+            </w:pPr>
+            <w:r>
+              <w:t xml:space="preserve">Use </w:t>
+            </w:r>
+            <w:r>
+              <w:t>JavaScript</w:t>
+            </w:r>
+            <w:r>
+              <w:t xml:space="preserve"> to build into HTML format</w:t>
+            </w:r>
+          </w:p>
+        </w:tc>
+        <w:tc>
+          <w:tcPr>
+            <w:tcW w:w="1080" w:type="dxa"/>
+          </w:tcPr>
+          <w:p>
+            <w:pPr>
+              <w:cnfStyle w:val="000000100000" w:firstRow="0" w:lastRow="0" w:firstColumn="0" w:lastColumn="0" w:oddVBand="0" w:evenVBand="0" w:oddHBand="1" w:evenHBand="0" w:firstRowFirstColumn="0" w:firstRowLastColumn="0" w:lastRowFirstColumn="0" w:lastRowLastColumn="0"/>
+            </w:pPr>
+            <w:r>
+              <w:t>6</w:t>
+            </w:r>
+          </w:p>
+        </w:tc>
+        <w:tc>
+          <w:tcPr>
+            <w:tcW w:w="768" w:type="dxa"/>
+          </w:tcPr>
+          <w:p>
+            <w:pPr>
+              <w:cnfStyle w:val="000000100000" w:firstRow="0" w:lastRow="0" w:firstColumn="0" w:lastColumn="0" w:oddVBand="0" w:evenVBand="0" w:oddHBand="1" w:evenHBand="0" w:firstRowFirstColumn="0" w:firstRowLastColumn="0" w:lastRowFirstColumn="0" w:lastRowLastColumn="0"/>
+            </w:pPr>
+            <w:r>
+              <w:t>5</w:t>
+            </w:r>
+          </w:p>
+        </w:tc>
+      </w:tr>
+      <w:tr>
+        <w:tc>
+          <w:tcPr>
+            <w:cnfStyle w:val="001000000000" w:firstRow="0" w:lastRow="0" w:firstColumn="1" w:lastColumn="0" w:oddVBand="0" w:evenVBand="0" w:oddHBand="0" w:evenHBand="0" w:firstRowFirstColumn="0" w:firstRowLastColumn="0" w:lastRowFirstColumn="0" w:lastRowLastColumn="0"/>
+            <w:tcW w:w="879" w:type="dxa"/>
+          </w:tcPr>
+          <w:p/>
+        </w:tc>
+        <w:tc>
+          <w:tcPr>
+            <w:tcW w:w="6279" w:type="dxa"/>
+          </w:tcPr>
+          <w:p>
+            <w:pPr>
+              <w:cnfStyle w:val="000000000000" w:firstRow="0" w:lastRow="0" w:firstColumn="0" w:lastColumn="0" w:oddVBand="0" w:evenVBand="0" w:oddHBand="0" w:evenHBand="0" w:firstRowFirstColumn="0" w:firstRowLastColumn="0" w:lastRowFirstColumn="0" w:lastRowLastColumn="0"/>
+            </w:pPr>
+            <w:r>
+              <w:t>Write automated unit test</w:t>
+            </w:r>
+          </w:p>
+        </w:tc>
+        <w:tc>
+          <w:tcPr>
+            <w:tcW w:w="1080" w:type="dxa"/>
+          </w:tcPr>
+          <w:p>
+            <w:pPr>
+              <w:cnfStyle w:val="000000000000" w:firstRow="0" w:lastRow="0" w:firstColumn="0" w:lastColumn="0" w:oddVBand="0" w:evenVBand="0" w:oddHBand="0" w:evenHBand="0" w:firstRowFirstColumn="0" w:firstRowLastColumn="0" w:lastRowFirstColumn="0" w:lastRowLastColumn="0"/>
+            </w:pPr>
+            <w:r>
+              <w:t>2</w:t>
+            </w:r>
+          </w:p>
+        </w:tc>
+        <w:tc>
+          <w:tcPr>
+            <w:tcW w:w="768" w:type="dxa"/>
+          </w:tcPr>
+          <w:p>
+            <w:pPr>
+              <w:cnfStyle w:val="000000000000" w:firstRow="0" w:lastRow="0" w:firstColumn="0" w:lastColumn="0" w:oddVBand="0" w:evenVBand="0" w:oddHBand="0" w:evenHBand="0" w:firstRowFirstColumn="0" w:firstRowLastColumn="0" w:lastRowFirstColumn="0" w:lastRowLastColumn="0"/>
+            </w:pPr>
+          </w:p>
+        </w:tc>
+      </w:tr>
+      <w:tr>
+        <w:trPr>
+          <w:cnfStyle w:val="000000100000" w:firstRow="0" w:lastRow="0" w:firstColumn="0" w:lastColumn="0" w:oddVBand="0" w:evenVBand="0" w:oddHBand="1" w:evenHBand="0" w:firstRowFirstColumn="0" w:firstRowLastColumn="0" w:lastRowFirstColumn="0" w:lastRowLastColumn="0"/>
+        </w:trPr>
+        <w:tc>
+          <w:tcPr>
+            <w:cnfStyle w:val="001000000000" w:firstRow="0" w:lastRow="0" w:firstColumn="1" w:lastColumn="0" w:oddVBand="0" w:evenVBand="0" w:oddHBand="0" w:evenHBand="0" w:firstRowFirstColumn="0" w:firstRowLastColumn="0" w:lastRowFirstColumn="0" w:lastRowLastColumn="0"/>
+            <w:tcW w:w="879" w:type="dxa"/>
+          </w:tcPr>
+          <w:p/>
+        </w:tc>
+        <w:tc>
+          <w:tcPr>
+            <w:tcW w:w="6279" w:type="dxa"/>
+          </w:tcPr>
+          <w:p>
+            <w:pPr>
+              <w:cnfStyle w:val="000000100000" w:firstRow="0" w:lastRow="0" w:firstColumn="0" w:lastColumn="0" w:oddVBand="0" w:evenVBand="0" w:oddHBand="1" w:evenHBand="0" w:firstRowFirstColumn="0" w:firstRowLastColumn="0" w:lastRowFirstColumn="0" w:lastRowLastColumn="0"/>
+            </w:pPr>
+            <w:r>
+              <w:t>Verify story is complete(acceptance criteria)</w:t>
+            </w:r>
+          </w:p>
+        </w:tc>
+        <w:tc>
+          <w:tcPr>
+            <w:tcW w:w="1080" w:type="dxa"/>
+          </w:tcPr>
+          <w:p>
+            <w:pPr>
+              <w:cnfStyle w:val="000000100000" w:firstRow="0" w:lastRow="0" w:firstColumn="0" w:lastColumn="0" w:oddVBand="0" w:evenVBand="0" w:oddHBand="1" w:evenHBand="0" w:firstRowFirstColumn="0" w:firstRowLastColumn="0" w:lastRowFirstColumn="0" w:lastRowLastColumn="0"/>
+            </w:pPr>
+            <w:r>
+              <w:t>2</w:t>
+            </w:r>
+          </w:p>
+        </w:tc>
+        <w:tc>
+          <w:tcPr>
+            <w:tcW w:w="768" w:type="dxa"/>
+          </w:tcPr>
+          <w:p>
+            <w:pPr>
+              <w:cnfStyle w:val="000000100000" w:firstRow="0" w:lastRow="0" w:firstColumn="0" w:lastColumn="0" w:oddVBand="0" w:evenVBand="0" w:oddHBand="1" w:evenHBand="0" w:firstRowFirstColumn="0" w:firstRowLastColumn="0" w:lastRowFirstColumn="0" w:lastRowLastColumn="0"/>
+            </w:pPr>
+          </w:p>
+        </w:tc>
+      </w:tr>
+      <w:tr>
+        <w:tc>
+          <w:tcPr>
+            <w:cnfStyle w:val="001000000000" w:firstRow="0" w:lastRow="0" w:firstColumn="1" w:lastColumn="0" w:oddVBand="0" w:evenVBand="0" w:oddHBand="0" w:evenHBand="0" w:firstRowFirstColumn="0" w:firstRowLastColumn="0" w:lastRowFirstColumn="0" w:lastRowLastColumn="0"/>
+            <w:tcW w:w="879" w:type="dxa"/>
+          </w:tcPr>
+          <w:p/>
+        </w:tc>
+        <w:tc>
+          <w:tcPr>
+            <w:tcW w:w="6279" w:type="dxa"/>
+          </w:tcPr>
+          <w:p>
+            <w:pPr>
+              <w:tabs>
+                <w:tab w:val="right" w:pos="6219"/>
+              </w:tabs>
+              <w:cnfStyle w:val="000000000000" w:firstRow="0" w:lastRow="0" w:firstColumn="0" w:lastColumn="0" w:oddVBand="0" w:evenVBand="0" w:oddHBand="0" w:evenHBand="0" w:firstRowFirstColumn="0" w:firstRowLastColumn="0" w:lastRowFirstColumn="0" w:lastRowLastColumn="0"/>
+            </w:pPr>
+            <w:r>
+              <w:t>Story Points:  3</w:t>
+            </w:r>
+            <w:r>
+              <w:tab/>
+              <w:t>Total Hours:</w:t>
+            </w:r>
+          </w:p>
+        </w:tc>
+        <w:tc>
+          <w:tcPr>
+            <w:tcW w:w="1080" w:type="dxa"/>
+          </w:tcPr>
+          <w:p>
+            <w:pPr>
+              <w:cnfStyle w:val="000000000000" w:firstRow="0" w:lastRow="0" w:firstColumn="0" w:lastColumn="0" w:oddVBand="0" w:evenVBand="0" w:oddHBand="0" w:evenHBand="0" w:firstRowFirstColumn="0" w:firstRowLastColumn="0" w:lastRowFirstColumn="0" w:lastRowLastColumn="0"/>
+            </w:pPr>
+            <w:r>
+              <w:t>24</w:t>
+            </w:r>
+          </w:p>
+        </w:tc>
+        <w:tc>
+          <w:tcPr>
+            <w:tcW w:w="768" w:type="dxa"/>
+          </w:tcPr>
+          <w:p>
+            <w:pPr>
+              <w:cnfStyle w:val="000000000000" w:firstRow="0" w:lastRow="0" w:firstColumn="0" w:lastColumn="0" w:oddVBand="0" w:evenVBand="0" w:oddHBand="0" w:evenHBand="0" w:firstRowFirstColumn="0" w:firstRowLastColumn="0" w:lastRowFirstColumn="0" w:lastRowLastColumn="0"/>
+            </w:pPr>
+          </w:p>
+        </w:tc>
+      </w:tr>
+    </w:tbl>
+    <w:p>
+      <w:pPr>
+        <w:rPr>
+          <w:b/>
+          <w:sz w:val="28"/>
+        </w:rPr>
+      </w:pPr>
     </w:p>
     <w:p>
       <w:pPr>
@@ -7935,13 +8209,13 @@
         <w:tc>
           <w:tcPr>
             <w:cnfStyle w:val="001000000000" w:firstRow="0" w:lastRow="0" w:firstColumn="1" w:lastColumn="0" w:oddVBand="0" w:evenVBand="0" w:oddHBand="0" w:evenHBand="0" w:firstRowFirstColumn="0" w:firstRowLastColumn="0" w:lastRowFirstColumn="0" w:lastRowLastColumn="0"/>
-            <w:tcW w:w="903" w:type="dxa"/>
+            <w:tcW w:w="881" w:type="dxa"/>
           </w:tcPr>
           <w:p/>
         </w:tc>
         <w:tc>
           <w:tcPr>
-            <w:tcW w:w="6435" w:type="dxa"/>
+            <w:tcW w:w="6277" w:type="dxa"/>
           </w:tcPr>
           <w:p>
             <w:pPr>
@@ -7954,7 +8228,7 @@
         </w:tc>
         <w:tc>
           <w:tcPr>
-            <w:tcW w:w="1086" w:type="dxa"/>
+            <w:tcW w:w="1080" w:type="dxa"/>
           </w:tcPr>
           <w:p>
             <w:pPr>
@@ -7981,13 +8255,13 @@
         <w:tc>
           <w:tcPr>
             <w:cnfStyle w:val="001000000000" w:firstRow="0" w:lastRow="0" w:firstColumn="1" w:lastColumn="0" w:oddVBand="0" w:evenVBand="0" w:oddHBand="0" w:evenHBand="0" w:firstRowFirstColumn="0" w:firstRowLastColumn="0" w:lastRowFirstColumn="0" w:lastRowLastColumn="0"/>
-            <w:tcW w:w="903" w:type="dxa"/>
+            <w:tcW w:w="881" w:type="dxa"/>
           </w:tcPr>
           <w:p/>
         </w:tc>
         <w:tc>
           <w:tcPr>
-            <w:tcW w:w="6435" w:type="dxa"/>
+            <w:tcW w:w="6277" w:type="dxa"/>
           </w:tcPr>
           <w:p>
             <w:pPr>
@@ -8000,7 +8274,7 @@
         </w:tc>
         <w:tc>
           <w:tcPr>
-            <w:tcW w:w="1086" w:type="dxa"/>
+            <w:tcW w:w="1080" w:type="dxa"/>
           </w:tcPr>
           <w:p>
             <w:pPr>
@@ -8030,13 +8304,13 @@
         <w:tc>
           <w:tcPr>
             <w:cnfStyle w:val="001000000000" w:firstRow="0" w:lastRow="0" w:firstColumn="1" w:lastColumn="0" w:oddVBand="0" w:evenVBand="0" w:oddHBand="0" w:evenHBand="0" w:firstRowFirstColumn="0" w:firstRowLastColumn="0" w:lastRowFirstColumn="0" w:lastRowLastColumn="0"/>
-            <w:tcW w:w="903" w:type="dxa"/>
+            <w:tcW w:w="881" w:type="dxa"/>
           </w:tcPr>
           <w:p/>
         </w:tc>
         <w:tc>
           <w:tcPr>
-            <w:tcW w:w="6435" w:type="dxa"/>
+            <w:tcW w:w="6277" w:type="dxa"/>
           </w:tcPr>
           <w:p>
             <w:pPr>
@@ -8049,7 +8323,7 @@
         </w:tc>
         <w:tc>
           <w:tcPr>
-            <w:tcW w:w="1086" w:type="dxa"/>
+            <w:tcW w:w="1080" w:type="dxa"/>
           </w:tcPr>
           <w:p>
             <w:pPr>
@@ -8076,13 +8350,13 @@
         <w:tc>
           <w:tcPr>
             <w:cnfStyle w:val="001000000000" w:firstRow="0" w:lastRow="0" w:firstColumn="1" w:lastColumn="0" w:oddVBand="0" w:evenVBand="0" w:oddHBand="0" w:evenHBand="0" w:firstRowFirstColumn="0" w:firstRowLastColumn="0" w:lastRowFirstColumn="0" w:lastRowLastColumn="0"/>
-            <w:tcW w:w="903" w:type="dxa"/>
+            <w:tcW w:w="881" w:type="dxa"/>
           </w:tcPr>
           <w:p/>
         </w:tc>
         <w:tc>
           <w:tcPr>
-            <w:tcW w:w="6435" w:type="dxa"/>
+            <w:tcW w:w="6277" w:type="dxa"/>
           </w:tcPr>
           <w:p>
             <w:pPr>
@@ -8101,7 +8375,7 @@
         </w:tc>
         <w:tc>
           <w:tcPr>
-            <w:tcW w:w="1086" w:type="dxa"/>
+            <w:tcW w:w="1080" w:type="dxa"/>
           </w:tcPr>
           <w:p>
             <w:pPr>
@@ -8131,13 +8405,13 @@
         <w:tc>
           <w:tcPr>
             <w:cnfStyle w:val="001000000000" w:firstRow="0" w:lastRow="0" w:firstColumn="1" w:lastColumn="0" w:oddVBand="0" w:evenVBand="0" w:oddHBand="0" w:evenHBand="0" w:firstRowFirstColumn="0" w:firstRowLastColumn="0" w:lastRowFirstColumn="0" w:lastRowLastColumn="0"/>
-            <w:tcW w:w="903" w:type="dxa"/>
+            <w:tcW w:w="881" w:type="dxa"/>
           </w:tcPr>
           <w:p/>
         </w:tc>
         <w:tc>
           <w:tcPr>
-            <w:tcW w:w="6435" w:type="dxa"/>
+            <w:tcW w:w="6277" w:type="dxa"/>
           </w:tcPr>
           <w:p>
             <w:pPr>
@@ -8153,7 +8427,7 @@
         </w:tc>
         <w:tc>
           <w:tcPr>
-            <w:tcW w:w="1086" w:type="dxa"/>
+            <w:tcW w:w="1080" w:type="dxa"/>
           </w:tcPr>
           <w:p>
             <w:pPr>
@@ -8180,13 +8454,13 @@
         <w:tc>
           <w:tcPr>
             <w:cnfStyle w:val="001000000000" w:firstRow="0" w:lastRow="0" w:firstColumn="1" w:lastColumn="0" w:oddVBand="0" w:evenVBand="0" w:oddHBand="0" w:evenHBand="0" w:firstRowFirstColumn="0" w:firstRowLastColumn="0" w:lastRowFirstColumn="0" w:lastRowLastColumn="0"/>
-            <w:tcW w:w="903" w:type="dxa"/>
+            <w:tcW w:w="881" w:type="dxa"/>
           </w:tcPr>
           <w:p/>
         </w:tc>
         <w:tc>
           <w:tcPr>
-            <w:tcW w:w="6435" w:type="dxa"/>
+            <w:tcW w:w="6277" w:type="dxa"/>
           </w:tcPr>
           <w:p>
             <w:pPr>
@@ -8199,7 +8473,7 @@
         </w:tc>
         <w:tc>
           <w:tcPr>
-            <w:tcW w:w="1086" w:type="dxa"/>
+            <w:tcW w:w="1080" w:type="dxa"/>
           </w:tcPr>
           <w:p>
             <w:pPr>
@@ -8229,13 +8503,13 @@
         <w:tc>
           <w:tcPr>
             <w:cnfStyle w:val="001000000000" w:firstRow="0" w:lastRow="0" w:firstColumn="1" w:lastColumn="0" w:oddVBand="0" w:evenVBand="0" w:oddHBand="0" w:evenHBand="0" w:firstRowFirstColumn="0" w:firstRowLastColumn="0" w:lastRowFirstColumn="0" w:lastRowLastColumn="0"/>
-            <w:tcW w:w="903" w:type="dxa"/>
+            <w:tcW w:w="881" w:type="dxa"/>
           </w:tcPr>
           <w:p/>
         </w:tc>
         <w:tc>
           <w:tcPr>
-            <w:tcW w:w="6435" w:type="dxa"/>
+            <w:tcW w:w="6277" w:type="dxa"/>
           </w:tcPr>
           <w:p>
             <w:pPr>
@@ -8248,7 +8522,7 @@
         </w:tc>
         <w:tc>
           <w:tcPr>
-            <w:tcW w:w="1086" w:type="dxa"/>
+            <w:tcW w:w="1080" w:type="dxa"/>
           </w:tcPr>
           <w:p>
             <w:pPr>
@@ -8275,13 +8549,13 @@
         <w:tc>
           <w:tcPr>
             <w:cnfStyle w:val="001000000000" w:firstRow="0" w:lastRow="0" w:firstColumn="1" w:lastColumn="0" w:oddVBand="0" w:evenVBand="0" w:oddHBand="0" w:evenHBand="0" w:firstRowFirstColumn="0" w:firstRowLastColumn="0" w:lastRowFirstColumn="0" w:lastRowLastColumn="0"/>
-            <w:tcW w:w="903" w:type="dxa"/>
+            <w:tcW w:w="881" w:type="dxa"/>
           </w:tcPr>
           <w:p/>
         </w:tc>
         <w:tc>
           <w:tcPr>
-            <w:tcW w:w="6435" w:type="dxa"/>
+            <w:tcW w:w="6277" w:type="dxa"/>
           </w:tcPr>
           <w:p>
             <w:pPr>
@@ -8294,7 +8568,7 @@
         </w:tc>
         <w:tc>
           <w:tcPr>
-            <w:tcW w:w="1086" w:type="dxa"/>
+            <w:tcW w:w="1080" w:type="dxa"/>
           </w:tcPr>
           <w:p>
             <w:pPr>
@@ -8379,7 +8653,15 @@
         <w:spacing w:before="360"/>
       </w:pPr>
       <w:bookmarkStart w:id="24" w:name="_Toc509425817"/>
+    </w:p>
+    <w:p/>
+    <w:p>
+      <w:pPr>
+        <w:pStyle w:val="Heading2"/>
+        <w:spacing w:before="360"/>
+      </w:pPr>
       <w:r>
+        <w:lastRenderedPageBreak/>
         <w:t xml:space="preserve">Story ID: </w:t>
       </w:r>
       <w:r>
@@ -9269,9 +9551,6 @@
           <w:sz w:val="24"/>
         </w:rPr>
       </w:pPr>
-      <w:r>
-        <w:br w:type="page"/>
-      </w:r>
     </w:p>
     <w:p>
       <w:pPr>
@@ -9699,7 +9978,6 @@
       </w:pPr>
       <w:bookmarkStart w:id="27" w:name="_Toc509425820"/>
       <w:r>
-        <w:lastRenderedPageBreak/>
         <w:t>Story ID: Logout</w:t>
       </w:r>
       <w:bookmarkEnd w:id="27"/>
@@ -10068,10 +10346,7 @@
         <w:pStyle w:val="Heading2"/>
       </w:pPr>
       <w:r>
-        <w:t xml:space="preserve">Story ID: </w:t>
-      </w:r>
-      <w:r>
-        <w:t>Forget Password</w:t>
+        <w:t>Story ID: Forget Password</w:t>
       </w:r>
     </w:p>
     <w:tbl>
@@ -10161,19 +10436,13 @@
               <w:cnfStyle w:val="000000100000" w:firstRow="0" w:lastRow="0" w:firstColumn="0" w:lastColumn="0" w:oddVBand="0" w:evenVBand="0" w:oddHBand="1" w:evenHBand="0" w:firstRowFirstColumn="0" w:firstRowLastColumn="0" w:lastRowFirstColumn="0" w:lastRowLastColumn="0"/>
             </w:pPr>
             <w:r>
-              <w:t xml:space="preserve">Design </w:t>
-            </w:r>
-            <w:r>
-              <w:t>Webpage</w:t>
+              <w:t>Design Webpage</w:t>
             </w:r>
             <w:r>
               <w:t>s</w:t>
             </w:r>
             <w:r>
-              <w:t xml:space="preserve"> </w:t>
-            </w:r>
-            <w:r>
-              <w:t>Layout</w:t>
+              <w:t xml:space="preserve"> Layout</w:t>
             </w:r>
           </w:p>
         </w:tc>
@@ -10517,7 +10786,7 @@
 </file>
 
 <file path=word/endnotes.xml><?xml version="1.0" encoding="utf-8"?>
-<w:endnotes xmlns:wpc="http://schemas.microsoft.com/office/word/2010/wordprocessingCanvas" xmlns:cx="http://schemas.microsoft.com/office/drawing/2014/chartex" xmlns:cx1="http://schemas.microsoft.com/office/drawing/2015/9/8/chartex" xmlns:mc="http://schemas.openxmlformats.org/markup-compatibility/2006" xmlns:o="urn:schemas-microsoft-com:office:office" xmlns:r="http://schemas.openxmlformats.org/officeDocument/2006/relationships" xmlns:m="http://schemas.openxmlformats.org/officeDocument/2006/math" xmlns:v="urn:schemas-microsoft-com:vml" xmlns:wp14="http://schemas.microsoft.com/office/word/2010/wordprocessingDrawing" xmlns:wp="http://schemas.openxmlformats.org/drawingml/2006/wordprocessingDrawing" xmlns:w10="urn:schemas-microsoft-com:office:word" xmlns:w="http://schemas.openxmlformats.org/wordprocessingml/2006/main" xmlns:w14="http://schemas.microsoft.com/office/word/2010/wordml" xmlns:w15="http://schemas.microsoft.com/office/word/2012/wordml" xmlns:w16se="http://schemas.microsoft.com/office/word/2015/wordml/symex" xmlns:wpg="http://schemas.microsoft.com/office/word/2010/wordprocessingGroup" xmlns:wpi="http://schemas.microsoft.com/office/word/2010/wordprocessingInk" xmlns:wne="http://schemas.microsoft.com/office/word/2006/wordml" xmlns:wps="http://schemas.microsoft.com/office/word/2010/wordprocessingShape" mc:Ignorable="w14 w15 w16se wp14">
+<w:endnotes xmlns:wpc="http://schemas.microsoft.com/office/word/2010/wordprocessingCanvas" xmlns:cx="http://schemas.microsoft.com/office/drawing/2014/chartex" xmlns:cx1="http://schemas.microsoft.com/office/drawing/2015/9/8/chartex" xmlns:cx2="http://schemas.microsoft.com/office/drawing/2015/10/21/chartex" xmlns:cx3="http://schemas.microsoft.com/office/drawing/2016/5/9/chartex" xmlns:cx4="http://schemas.microsoft.com/office/drawing/2016/5/10/chartex" xmlns:cx5="http://schemas.microsoft.com/office/drawing/2016/5/11/chartex" xmlns:cx6="http://schemas.microsoft.com/office/drawing/2016/5/12/chartex" xmlns:cx7="http://schemas.microsoft.com/office/drawing/2016/5/13/chartex" xmlns:cx8="http://schemas.microsoft.com/office/drawing/2016/5/14/chartex" xmlns:mc="http://schemas.openxmlformats.org/markup-compatibility/2006" xmlns:aink="http://schemas.microsoft.com/office/drawing/2016/ink" xmlns:am3d="http://schemas.microsoft.com/office/drawing/2017/model3d" xmlns:o="urn:schemas-microsoft-com:office:office" xmlns:r="http://schemas.openxmlformats.org/officeDocument/2006/relationships" xmlns:m="http://schemas.openxmlformats.org/officeDocument/2006/math" xmlns:v="urn:schemas-microsoft-com:vml" xmlns:wp14="http://schemas.microsoft.com/office/word/2010/wordprocessingDrawing" xmlns:wp="http://schemas.openxmlformats.org/drawingml/2006/wordprocessingDrawing" xmlns:w10="urn:schemas-microsoft-com:office:word" xmlns:w="http://schemas.openxmlformats.org/wordprocessingml/2006/main" xmlns:w14="http://schemas.microsoft.com/office/word/2010/wordml" xmlns:w15="http://schemas.microsoft.com/office/word/2012/wordml" xmlns:w16cid="http://schemas.microsoft.com/office/word/2016/wordml/cid" xmlns:w16se="http://schemas.microsoft.com/office/word/2015/wordml/symex" xmlns:wpg="http://schemas.microsoft.com/office/word/2010/wordprocessingGroup" xmlns:wpi="http://schemas.microsoft.com/office/word/2010/wordprocessingInk" xmlns:wne="http://schemas.microsoft.com/office/word/2006/wordml" xmlns:wps="http://schemas.microsoft.com/office/word/2010/wordprocessingShape" mc:Ignorable="w14 w15 w16se w16cid wp14">
   <w:endnote w:type="separator" w:id="-1">
     <w:p>
       <w:pPr>
@@ -10542,7 +10811,7 @@
 </file>
 
 <file path=word/footer1.xml><?xml version="1.0" encoding="utf-8"?>
-<w:ftr xmlns:wpc="http://schemas.microsoft.com/office/word/2010/wordprocessingCanvas" xmlns:cx="http://schemas.microsoft.com/office/drawing/2014/chartex" xmlns:cx1="http://schemas.microsoft.com/office/drawing/2015/9/8/chartex" xmlns:mc="http://schemas.openxmlformats.org/markup-compatibility/2006" xmlns:o="urn:schemas-microsoft-com:office:office" xmlns:r="http://schemas.openxmlformats.org/officeDocument/2006/relationships" xmlns:m="http://schemas.openxmlformats.org/officeDocument/2006/math" xmlns:v="urn:schemas-microsoft-com:vml" xmlns:wp14="http://schemas.microsoft.com/office/word/2010/wordprocessingDrawing" xmlns:wp="http://schemas.openxmlformats.org/drawingml/2006/wordprocessingDrawing" xmlns:w10="urn:schemas-microsoft-com:office:word" xmlns:w="http://schemas.openxmlformats.org/wordprocessingml/2006/main" xmlns:w14="http://schemas.microsoft.com/office/word/2010/wordml" xmlns:w15="http://schemas.microsoft.com/office/word/2012/wordml" xmlns:w16se="http://schemas.microsoft.com/office/word/2015/wordml/symex" xmlns:wpg="http://schemas.microsoft.com/office/word/2010/wordprocessingGroup" xmlns:wpi="http://schemas.microsoft.com/office/word/2010/wordprocessingInk" xmlns:wne="http://schemas.microsoft.com/office/word/2006/wordml" xmlns:wps="http://schemas.microsoft.com/office/word/2010/wordprocessingShape" mc:Ignorable="w14 w15 w16se wp14">
+<w:ftr xmlns:wpc="http://schemas.microsoft.com/office/word/2010/wordprocessingCanvas" xmlns:cx="http://schemas.microsoft.com/office/drawing/2014/chartex" xmlns:cx1="http://schemas.microsoft.com/office/drawing/2015/9/8/chartex" xmlns:cx2="http://schemas.microsoft.com/office/drawing/2015/10/21/chartex" xmlns:cx3="http://schemas.microsoft.com/office/drawing/2016/5/9/chartex" xmlns:cx4="http://schemas.microsoft.com/office/drawing/2016/5/10/chartex" xmlns:cx5="http://schemas.microsoft.com/office/drawing/2016/5/11/chartex" xmlns:cx6="http://schemas.microsoft.com/office/drawing/2016/5/12/chartex" xmlns:cx7="http://schemas.microsoft.com/office/drawing/2016/5/13/chartex" xmlns:cx8="http://schemas.microsoft.com/office/drawing/2016/5/14/chartex" xmlns:mc="http://schemas.openxmlformats.org/markup-compatibility/2006" xmlns:aink="http://schemas.microsoft.com/office/drawing/2016/ink" xmlns:am3d="http://schemas.microsoft.com/office/drawing/2017/model3d" xmlns:o="urn:schemas-microsoft-com:office:office" xmlns:r="http://schemas.openxmlformats.org/officeDocument/2006/relationships" xmlns:m="http://schemas.openxmlformats.org/officeDocument/2006/math" xmlns:v="urn:schemas-microsoft-com:vml" xmlns:wp14="http://schemas.microsoft.com/office/word/2010/wordprocessingDrawing" xmlns:wp="http://schemas.openxmlformats.org/drawingml/2006/wordprocessingDrawing" xmlns:w10="urn:schemas-microsoft-com:office:word" xmlns:w="http://schemas.openxmlformats.org/wordprocessingml/2006/main" xmlns:w14="http://schemas.microsoft.com/office/word/2010/wordml" xmlns:w15="http://schemas.microsoft.com/office/word/2012/wordml" xmlns:w16cid="http://schemas.microsoft.com/office/word/2016/wordml/cid" xmlns:w16se="http://schemas.microsoft.com/office/word/2015/wordml/symex" xmlns:wpg="http://schemas.microsoft.com/office/word/2010/wordprocessingGroup" xmlns:wpi="http://schemas.microsoft.com/office/word/2010/wordprocessingInk" xmlns:wne="http://schemas.microsoft.com/office/word/2006/wordml" xmlns:wps="http://schemas.microsoft.com/office/word/2010/wordprocessingShape" mc:Ignorable="w14 w15 w16se w16cid wp14">
   <w:sdt>
     <w:sdtPr>
       <w:id w:val="15487110"/>
@@ -10551,6 +10820,7 @@
         <w:docPartUnique/>
       </w:docPartObj>
     </w:sdtPr>
+    <w:sdtEndPr/>
     <w:sdtContent>
       <w:p>
         <w:pPr>
@@ -10590,7 +10860,7 @@
 </file>
 
 <file path=word/footnotes.xml><?xml version="1.0" encoding="utf-8"?>
-<w:footnotes xmlns:wpc="http://schemas.microsoft.com/office/word/2010/wordprocessingCanvas" xmlns:cx="http://schemas.microsoft.com/office/drawing/2014/chartex" xmlns:cx1="http://schemas.microsoft.com/office/drawing/2015/9/8/chartex" xmlns:mc="http://schemas.openxmlformats.org/markup-compatibility/2006" xmlns:o="urn:schemas-microsoft-com:office:office" xmlns:r="http://schemas.openxmlformats.org/officeDocument/2006/relationships" xmlns:m="http://schemas.openxmlformats.org/officeDocument/2006/math" xmlns:v="urn:schemas-microsoft-com:vml" xmlns:wp14="http://schemas.microsoft.com/office/word/2010/wordprocessingDrawing" xmlns:wp="http://schemas.openxmlformats.org/drawingml/2006/wordprocessingDrawing" xmlns:w10="urn:schemas-microsoft-com:office:word" xmlns:w="http://schemas.openxmlformats.org/wordprocessingml/2006/main" xmlns:w14="http://schemas.microsoft.com/office/word/2010/wordml" xmlns:w15="http://schemas.microsoft.com/office/word/2012/wordml" xmlns:w16se="http://schemas.microsoft.com/office/word/2015/wordml/symex" xmlns:wpg="http://schemas.microsoft.com/office/word/2010/wordprocessingGroup" xmlns:wpi="http://schemas.microsoft.com/office/word/2010/wordprocessingInk" xmlns:wne="http://schemas.microsoft.com/office/word/2006/wordml" xmlns:wps="http://schemas.microsoft.com/office/word/2010/wordprocessingShape" mc:Ignorable="w14 w15 w16se wp14">
+<w:footnotes xmlns:wpc="http://schemas.microsoft.com/office/word/2010/wordprocessingCanvas" xmlns:cx="http://schemas.microsoft.com/office/drawing/2014/chartex" xmlns:cx1="http://schemas.microsoft.com/office/drawing/2015/9/8/chartex" xmlns:cx2="http://schemas.microsoft.com/office/drawing/2015/10/21/chartex" xmlns:cx3="http://schemas.microsoft.com/office/drawing/2016/5/9/chartex" xmlns:cx4="http://schemas.microsoft.com/office/drawing/2016/5/10/chartex" xmlns:cx5="http://schemas.microsoft.com/office/drawing/2016/5/11/chartex" xmlns:cx6="http://schemas.microsoft.com/office/drawing/2016/5/12/chartex" xmlns:cx7="http://schemas.microsoft.com/office/drawing/2016/5/13/chartex" xmlns:cx8="http://schemas.microsoft.com/office/drawing/2016/5/14/chartex" xmlns:mc="http://schemas.openxmlformats.org/markup-compatibility/2006" xmlns:aink="http://schemas.microsoft.com/office/drawing/2016/ink" xmlns:am3d="http://schemas.microsoft.com/office/drawing/2017/model3d" xmlns:o="urn:schemas-microsoft-com:office:office" xmlns:r="http://schemas.openxmlformats.org/officeDocument/2006/relationships" xmlns:m="http://schemas.openxmlformats.org/officeDocument/2006/math" xmlns:v="urn:schemas-microsoft-com:vml" xmlns:wp14="http://schemas.microsoft.com/office/word/2010/wordprocessingDrawing" xmlns:wp="http://schemas.openxmlformats.org/drawingml/2006/wordprocessingDrawing" xmlns:w10="urn:schemas-microsoft-com:office:word" xmlns:w="http://schemas.openxmlformats.org/wordprocessingml/2006/main" xmlns:w14="http://schemas.microsoft.com/office/word/2010/wordml" xmlns:w15="http://schemas.microsoft.com/office/word/2012/wordml" xmlns:w16cid="http://schemas.microsoft.com/office/word/2016/wordml/cid" xmlns:w16se="http://schemas.microsoft.com/office/word/2015/wordml/symex" xmlns:wpg="http://schemas.microsoft.com/office/word/2010/wordprocessingGroup" xmlns:wpi="http://schemas.microsoft.com/office/word/2010/wordprocessingInk" xmlns:wne="http://schemas.microsoft.com/office/word/2006/wordml" xmlns:wps="http://schemas.microsoft.com/office/word/2010/wordprocessingShape" mc:Ignorable="w14 w15 w16se w16cid wp14">
   <w:footnote w:type="separator" w:id="-1">
     <w:p>
       <w:pPr>
@@ -10615,7 +10885,7 @@
 </file>
 
 <file path=word/styles.xml><?xml version="1.0" encoding="utf-8"?>
-<w:styles xmlns:mc="http://schemas.openxmlformats.org/markup-compatibility/2006" xmlns:r="http://schemas.openxmlformats.org/officeDocument/2006/relationships" xmlns:w="http://schemas.openxmlformats.org/wordprocessingml/2006/main" xmlns:w14="http://schemas.microsoft.com/office/word/2010/wordml" xmlns:w15="http://schemas.microsoft.com/office/word/2012/wordml" xmlns:w16se="http://schemas.microsoft.com/office/word/2015/wordml/symex" mc:Ignorable="w14 w15 w16se">
+<w:styles xmlns:mc="http://schemas.openxmlformats.org/markup-compatibility/2006" xmlns:r="http://schemas.openxmlformats.org/officeDocument/2006/relationships" xmlns:w="http://schemas.openxmlformats.org/wordprocessingml/2006/main" xmlns:w14="http://schemas.microsoft.com/office/word/2010/wordml" xmlns:w15="http://schemas.microsoft.com/office/word/2012/wordml" xmlns:w16cid="http://schemas.microsoft.com/office/word/2016/wordml/cid" xmlns:w16se="http://schemas.microsoft.com/office/word/2015/wordml/symex" mc:Ignorable="w14 w15 w16se w16cid">
   <w:docDefaults>
     <w:rPrDefault>
       <w:rPr>
@@ -10631,7 +10901,7 @@
       </w:pPr>
     </w:pPrDefault>
   </w:docDefaults>
-  <w:latentStyles w:defLockedState="0" w:defUIPriority="99" w:defSemiHidden="0" w:defUnhideWhenUsed="0" w:defQFormat="0" w:count="371">
+  <w:latentStyles w:defLockedState="0" w:defUIPriority="99" w:defSemiHidden="0" w:defUnhideWhenUsed="0" w:defQFormat="0" w:count="375">
     <w:lsdException w:name="Normal" w:uiPriority="0" w:qFormat="1"/>
     <w:lsdException w:name="heading 1" w:uiPriority="9" w:qFormat="1"/>
     <w:lsdException w:name="heading 2" w:semiHidden="1" w:uiPriority="9" w:unhideWhenUsed="1" w:qFormat="1"/>
@@ -11003,6 +11273,10 @@
     <w:lsdException w:name="List Table 5 Dark Accent 6" w:uiPriority="50"/>
     <w:lsdException w:name="List Table 6 Colorful Accent 6" w:uiPriority="51"/>
     <w:lsdException w:name="List Table 7 Colorful Accent 6" w:uiPriority="52"/>
+    <w:lsdException w:name="Mention" w:semiHidden="1" w:unhideWhenUsed="1"/>
+    <w:lsdException w:name="Smart Hyperlink" w:semiHidden="1" w:unhideWhenUsed="1"/>
+    <w:lsdException w:name="Hashtag" w:semiHidden="1" w:unhideWhenUsed="1"/>
+    <w:lsdException w:name="Unresolved Mention" w:semiHidden="1" w:unhideWhenUsed="1"/>
   </w:latentStyles>
   <w:style w:type="paragraph" w:default="1" w:styleId="Normal">
     <w:name w:val="Normal"/>
@@ -11808,7 +12082,7 @@
 </file>
 
 <file path=customXml/itemProps1.xml><?xml version="1.0" encoding="utf-8"?>
-<ds:datastoreItem xmlns:ds="http://schemas.openxmlformats.org/officeDocument/2006/customXml" ds:itemID="{BAF96214-20A8-4663-9CF5-A126CA2AF7B5}">
+<ds:datastoreItem xmlns:ds="http://schemas.openxmlformats.org/officeDocument/2006/customXml" ds:itemID="{5201FDFD-11E1-4969-8198-060ABAEFF865}">
   <ds:schemaRefs>
     <ds:schemaRef ds:uri="http://schemas.openxmlformats.org/officeDocument/2006/bibliography"/>
   </ds:schemaRefs>

</xml_diff>